<commit_message>
Updates to the Enviro SPI Drivers doc now that the pressure sensor is working.
</commit_message>
<xml_diff>
--- a/Debugging/Payload Enviro SPI Drivers.docx
+++ b/Debugging/Payload Enviro SPI Drivers.docx
@@ -219,6 +219,1355 @@
       <w:r>
         <w:t>The pressure offset is off by 10% (C2) which could be contributing to some errors.</w:t>
       </w:r>
+    </w:p>
+    <w:p>
+      <w:pPr>
+        <w:pStyle w:val="ListBullet"/>
+        <w:numPr>
+          <w:ilvl w:val="0"/>
+          <w:numId w:val="0"/>
+        </w:numPr>
+        <w:ind w:left="360" w:hanging="360"/>
+      </w:pPr>
+    </w:p>
+    <w:p>
+      <w:pPr>
+        <w:pStyle w:val="ListBullet"/>
+      </w:pPr>
+      <w:r>
+        <w:rPr>
+          <w:b/>
+        </w:rPr>
+        <w:t>Port expander needs a different slave mode than almost everything else.</w:t>
+      </w:r>
+    </w:p>
+    <w:p>
+      <w:pPr>
+        <w:pStyle w:val="ListBullet"/>
+        <w:tabs>
+          <w:tab w:val="clear" w:pos="360"/>
+          <w:tab w:val="num" w:pos="720"/>
+        </w:tabs>
+        <w:ind w:left="720"/>
+      </w:pPr>
+      <w:proofErr w:type="spellStart"/>
+      <w:r>
+        <w:t>Port_expander_read</w:t>
+      </w:r>
+      <w:proofErr w:type="spellEnd"/>
+      <w:r>
+        <w:t xml:space="preserve">/_write save and restore the </w:t>
+      </w:r>
+      <w:proofErr w:type="spellStart"/>
+      <w:r>
+        <w:t>spi</w:t>
+      </w:r>
+      <w:proofErr w:type="spellEnd"/>
+      <w:r>
+        <w:t xml:space="preserve"> settings.</w:t>
+      </w:r>
+    </w:p>
+    <w:p>
+      <w:pPr>
+        <w:pStyle w:val="ListBullet"/>
+        <w:numPr>
+          <w:ilvl w:val="0"/>
+          <w:numId w:val="0"/>
+        </w:numPr>
+      </w:pPr>
+      <w:r>
+        <w:t>Rahman’s SPI Settings (02/16/2016):</w:t>
+      </w:r>
+    </w:p>
+    <w:tbl>
+      <w:tblPr>
+        <w:tblW w:w="0" w:type="auto"/>
+        <w:shd w:val="clear" w:color="auto" w:fill="FFFFFF"/>
+        <w:tblCellMar>
+          <w:top w:w="15" w:type="dxa"/>
+          <w:left w:w="15" w:type="dxa"/>
+          <w:bottom w:w="15" w:type="dxa"/>
+          <w:right w:w="15" w:type="dxa"/>
+        </w:tblCellMar>
+        <w:tblLook w:val="04A0" w:firstRow="1" w:lastRow="0" w:firstColumn="1" w:lastColumn="0" w:noHBand="0" w:noVBand="1"/>
+      </w:tblPr>
+      <w:tblGrid>
+        <w:gridCol w:w="2973"/>
+        <w:gridCol w:w="3693"/>
+      </w:tblGrid>
+      <w:tr>
+        <w:trPr>
+          <w:gridAfter w:val="1"/>
+        </w:trPr>
+        <w:tc>
+          <w:tcPr>
+            <w:tcW w:w="0" w:type="auto"/>
+            <w:shd w:val="clear" w:color="auto" w:fill="FFFFFF"/>
+            <w:tcMar>
+              <w:top w:w="0" w:type="dxa"/>
+              <w:left w:w="150" w:type="dxa"/>
+              <w:bottom w:w="0" w:type="dxa"/>
+              <w:right w:w="150" w:type="dxa"/>
+            </w:tcMar>
+            <w:hideMark/>
+          </w:tcPr>
+          <w:p>
+            <w:pPr>
+              <w:spacing w:line="273" w:lineRule="atLeast"/>
+              <w:rPr>
+                <w:rFonts w:ascii="Consolas" w:hAnsi="Consolas" w:cs="Consolas"/>
+                <w:color w:val="333333"/>
+                <w:sz w:val="18"/>
+                <w:szCs w:val="18"/>
+              </w:rPr>
+            </w:pPr>
+            <w:r>
+              <w:rPr>
+                <w:rStyle w:val="pl-k"/>
+                <w:rFonts w:ascii="Consolas" w:hAnsi="Consolas" w:cs="Consolas"/>
+                <w:color w:val="A71D5D"/>
+                <w:sz w:val="18"/>
+                <w:szCs w:val="18"/>
+              </w:rPr>
+              <w:t>void</w:t>
+            </w:r>
+            <w:r>
+              <w:rPr>
+                <w:rFonts w:ascii="Consolas" w:hAnsi="Consolas" w:cs="Consolas"/>
+                <w:color w:val="333333"/>
+                <w:sz w:val="18"/>
+                <w:szCs w:val="18"/>
+              </w:rPr>
+              <w:t xml:space="preserve"> </w:t>
+            </w:r>
+            <w:proofErr w:type="spellStart"/>
+            <w:r>
+              <w:rPr>
+                <w:rStyle w:val="pl-en"/>
+                <w:rFonts w:ascii="Consolas" w:hAnsi="Consolas" w:cs="Consolas"/>
+                <w:color w:val="795DA3"/>
+                <w:sz w:val="18"/>
+                <w:szCs w:val="18"/>
+              </w:rPr>
+              <w:t>spi_initialize_master</w:t>
+            </w:r>
+            <w:proofErr w:type="spellEnd"/>
+            <w:r>
+              <w:rPr>
+                <w:rFonts w:ascii="Consolas" w:hAnsi="Consolas" w:cs="Consolas"/>
+                <w:color w:val="333333"/>
+                <w:sz w:val="18"/>
+                <w:szCs w:val="18"/>
+              </w:rPr>
+              <w:t>(</w:t>
+            </w:r>
+            <w:r>
+              <w:rPr>
+                <w:rStyle w:val="pl-k"/>
+                <w:rFonts w:ascii="Consolas" w:hAnsi="Consolas" w:cs="Consolas"/>
+                <w:color w:val="A71D5D"/>
+                <w:sz w:val="18"/>
+                <w:szCs w:val="18"/>
+              </w:rPr>
+              <w:t>void</w:t>
+            </w:r>
+            <w:r>
+              <w:rPr>
+                <w:rFonts w:ascii="Consolas" w:hAnsi="Consolas" w:cs="Consolas"/>
+                <w:color w:val="333333"/>
+                <w:sz w:val="18"/>
+                <w:szCs w:val="18"/>
+              </w:rPr>
+              <w:t>)</w:t>
+            </w:r>
+          </w:p>
+        </w:tc>
+      </w:tr>
+      <w:tr>
+        <w:trPr>
+          <w:gridAfter w:val="1"/>
+        </w:trPr>
+        <w:tc>
+          <w:tcPr>
+            <w:tcW w:w="0" w:type="auto"/>
+            <w:shd w:val="clear" w:color="auto" w:fill="FFFFFF"/>
+            <w:tcMar>
+              <w:top w:w="0" w:type="dxa"/>
+              <w:left w:w="150" w:type="dxa"/>
+              <w:bottom w:w="0" w:type="dxa"/>
+              <w:right w:w="150" w:type="dxa"/>
+            </w:tcMar>
+          </w:tcPr>
+          <w:p>
+            <w:pPr>
+              <w:spacing w:line="273" w:lineRule="atLeast"/>
+              <w:rPr>
+                <w:rStyle w:val="pl-k"/>
+                <w:rFonts w:ascii="Consolas" w:hAnsi="Consolas" w:cs="Consolas"/>
+                <w:color w:val="A71D5D"/>
+                <w:sz w:val="18"/>
+                <w:szCs w:val="18"/>
+              </w:rPr>
+            </w:pPr>
+          </w:p>
+        </w:tc>
+      </w:tr>
+      <w:tr>
+        <w:tc>
+          <w:tcPr>
+            <w:tcW w:w="750" w:type="dxa"/>
+            <w:tcBorders>
+              <w:top w:val="single" w:sz="2" w:space="0" w:color="EEEEEE"/>
+              <w:left w:val="single" w:sz="2" w:space="0" w:color="EEEEEE"/>
+              <w:bottom w:val="single" w:sz="2" w:space="0" w:color="EEEEEE"/>
+              <w:right w:val="single" w:sz="6" w:space="0" w:color="EEEEEE"/>
+            </w:tcBorders>
+            <w:shd w:val="clear" w:color="auto" w:fill="FFFFFF"/>
+            <w:noWrap/>
+            <w:tcMar>
+              <w:top w:w="0" w:type="dxa"/>
+              <w:left w:w="150" w:type="dxa"/>
+              <w:bottom w:w="0" w:type="dxa"/>
+              <w:right w:w="150" w:type="dxa"/>
+            </w:tcMar>
+            <w:hideMark/>
+          </w:tcPr>
+          <w:p>
+            <w:pPr>
+              <w:spacing w:line="273" w:lineRule="atLeast"/>
+              <w:rPr>
+                <w:rFonts w:ascii="Consolas" w:hAnsi="Consolas" w:cs="Consolas"/>
+                <w:color w:val="333333"/>
+                <w:sz w:val="18"/>
+                <w:szCs w:val="18"/>
+              </w:rPr>
+            </w:pPr>
+          </w:p>
+        </w:tc>
+        <w:tc>
+          <w:tcPr>
+            <w:tcW w:w="0" w:type="auto"/>
+            <w:shd w:val="clear" w:color="auto" w:fill="FFFFFF"/>
+            <w:tcMar>
+              <w:top w:w="0" w:type="dxa"/>
+              <w:left w:w="150" w:type="dxa"/>
+              <w:bottom w:w="0" w:type="dxa"/>
+              <w:right w:w="150" w:type="dxa"/>
+            </w:tcMar>
+            <w:hideMark/>
+          </w:tcPr>
+          <w:p>
+            <w:pPr>
+              <w:spacing w:line="273" w:lineRule="atLeast"/>
+              <w:rPr>
+                <w:rFonts w:ascii="Consolas" w:hAnsi="Consolas" w:cs="Consolas"/>
+                <w:color w:val="333333"/>
+                <w:sz w:val="18"/>
+                <w:szCs w:val="18"/>
+              </w:rPr>
+            </w:pPr>
+            <w:r>
+              <w:rPr>
+                <w:rFonts w:ascii="Consolas" w:hAnsi="Consolas" w:cs="Consolas"/>
+                <w:color w:val="333333"/>
+                <w:sz w:val="18"/>
+                <w:szCs w:val="18"/>
+              </w:rPr>
+              <w:t>{</w:t>
+            </w:r>
+            <w:r>
+              <w:rPr>
+                <w:rFonts w:ascii="Consolas" w:hAnsi="Consolas" w:cs="Consolas"/>
+                <w:color w:val="333333"/>
+                <w:sz w:val="18"/>
+                <w:szCs w:val="18"/>
+              </w:rPr>
+              <w:tab/>
+            </w:r>
+          </w:p>
+        </w:tc>
+      </w:tr>
+      <w:tr>
+        <w:tc>
+          <w:tcPr>
+            <w:tcW w:w="750" w:type="dxa"/>
+            <w:tcBorders>
+              <w:top w:val="single" w:sz="2" w:space="0" w:color="EEEEEE"/>
+              <w:left w:val="single" w:sz="2" w:space="0" w:color="EEEEEE"/>
+              <w:bottom w:val="single" w:sz="2" w:space="0" w:color="EEEEEE"/>
+              <w:right w:val="single" w:sz="6" w:space="0" w:color="EEEEEE"/>
+            </w:tcBorders>
+            <w:shd w:val="clear" w:color="auto" w:fill="FFFFFF"/>
+            <w:noWrap/>
+            <w:tcMar>
+              <w:top w:w="0" w:type="dxa"/>
+              <w:left w:w="150" w:type="dxa"/>
+              <w:bottom w:w="0" w:type="dxa"/>
+              <w:right w:w="150" w:type="dxa"/>
+            </w:tcMar>
+            <w:hideMark/>
+          </w:tcPr>
+          <w:p>
+            <w:pPr>
+              <w:spacing w:line="273" w:lineRule="atLeast"/>
+              <w:rPr>
+                <w:rFonts w:ascii="Consolas" w:hAnsi="Consolas" w:cs="Consolas"/>
+                <w:color w:val="333333"/>
+                <w:sz w:val="18"/>
+                <w:szCs w:val="18"/>
+              </w:rPr>
+            </w:pPr>
+          </w:p>
+        </w:tc>
+        <w:tc>
+          <w:tcPr>
+            <w:tcW w:w="0" w:type="auto"/>
+            <w:shd w:val="clear" w:color="auto" w:fill="FFFFFF"/>
+            <w:tcMar>
+              <w:top w:w="0" w:type="dxa"/>
+              <w:left w:w="150" w:type="dxa"/>
+              <w:bottom w:w="0" w:type="dxa"/>
+              <w:right w:w="150" w:type="dxa"/>
+            </w:tcMar>
+            <w:hideMark/>
+          </w:tcPr>
+          <w:p>
+            <w:pPr>
+              <w:spacing w:line="273" w:lineRule="atLeast"/>
+              <w:rPr>
+                <w:rFonts w:ascii="Consolas" w:hAnsi="Consolas" w:cs="Consolas"/>
+                <w:color w:val="333333"/>
+                <w:sz w:val="18"/>
+                <w:szCs w:val="18"/>
+              </w:rPr>
+            </w:pPr>
+            <w:r>
+              <w:rPr>
+                <w:rFonts w:ascii="Consolas" w:hAnsi="Consolas" w:cs="Consolas"/>
+                <w:color w:val="333333"/>
+                <w:sz w:val="18"/>
+                <w:szCs w:val="18"/>
+              </w:rPr>
+              <w:tab/>
+              <w:t xml:space="preserve">MCUCR = MCUCR &amp; </w:t>
+            </w:r>
+            <w:r>
+              <w:rPr>
+                <w:rStyle w:val="pl-c1"/>
+                <w:rFonts w:ascii="Consolas" w:hAnsi="Consolas" w:cs="Consolas"/>
+                <w:color w:val="0086B3"/>
+                <w:sz w:val="18"/>
+                <w:szCs w:val="18"/>
+              </w:rPr>
+              <w:t>0b01111111</w:t>
+            </w:r>
+            <w:r>
+              <w:rPr>
+                <w:rFonts w:ascii="Consolas" w:hAnsi="Consolas" w:cs="Consolas"/>
+                <w:color w:val="333333"/>
+                <w:sz w:val="18"/>
+                <w:szCs w:val="18"/>
+              </w:rPr>
+              <w:t>;</w:t>
+            </w:r>
+          </w:p>
+        </w:tc>
+      </w:tr>
+      <w:tr>
+        <w:tc>
+          <w:tcPr>
+            <w:tcW w:w="750" w:type="dxa"/>
+            <w:tcBorders>
+              <w:top w:val="single" w:sz="2" w:space="0" w:color="EEEEEE"/>
+              <w:left w:val="single" w:sz="2" w:space="0" w:color="EEEEEE"/>
+              <w:bottom w:val="single" w:sz="2" w:space="0" w:color="EEEEEE"/>
+              <w:right w:val="single" w:sz="6" w:space="0" w:color="EEEEEE"/>
+            </w:tcBorders>
+            <w:shd w:val="clear" w:color="auto" w:fill="FFFFFF"/>
+            <w:noWrap/>
+            <w:tcMar>
+              <w:top w:w="0" w:type="dxa"/>
+              <w:left w:w="150" w:type="dxa"/>
+              <w:bottom w:w="0" w:type="dxa"/>
+              <w:right w:w="150" w:type="dxa"/>
+            </w:tcMar>
+            <w:hideMark/>
+          </w:tcPr>
+          <w:p>
+            <w:pPr>
+              <w:spacing w:line="273" w:lineRule="atLeast"/>
+              <w:rPr>
+                <w:rFonts w:ascii="Consolas" w:hAnsi="Consolas" w:cs="Consolas"/>
+                <w:color w:val="333333"/>
+                <w:sz w:val="18"/>
+                <w:szCs w:val="18"/>
+              </w:rPr>
+            </w:pPr>
+          </w:p>
+        </w:tc>
+        <w:tc>
+          <w:tcPr>
+            <w:tcW w:w="0" w:type="auto"/>
+            <w:shd w:val="clear" w:color="auto" w:fill="FFFFFF"/>
+            <w:tcMar>
+              <w:top w:w="0" w:type="dxa"/>
+              <w:left w:w="150" w:type="dxa"/>
+              <w:bottom w:w="0" w:type="dxa"/>
+              <w:right w:w="150" w:type="dxa"/>
+            </w:tcMar>
+            <w:hideMark/>
+          </w:tcPr>
+          <w:p>
+            <w:pPr>
+              <w:spacing w:line="273" w:lineRule="atLeast"/>
+              <w:rPr>
+                <w:rFonts w:ascii="Consolas" w:hAnsi="Consolas" w:cs="Consolas"/>
+                <w:color w:val="333333"/>
+                <w:sz w:val="18"/>
+                <w:szCs w:val="18"/>
+              </w:rPr>
+            </w:pPr>
+            <w:r>
+              <w:rPr>
+                <w:rFonts w:ascii="Consolas" w:hAnsi="Consolas" w:cs="Consolas"/>
+                <w:color w:val="333333"/>
+                <w:sz w:val="18"/>
+                <w:szCs w:val="18"/>
+              </w:rPr>
+              <w:tab/>
+              <w:t xml:space="preserve">SPCR = </w:t>
+            </w:r>
+            <w:r>
+              <w:rPr>
+                <w:rStyle w:val="pl-c1"/>
+                <w:rFonts w:ascii="Consolas" w:hAnsi="Consolas" w:cs="Consolas"/>
+                <w:color w:val="0086B3"/>
+                <w:sz w:val="18"/>
+                <w:szCs w:val="18"/>
+              </w:rPr>
+              <w:t>0b01011111</w:t>
+            </w:r>
+            <w:r>
+              <w:rPr>
+                <w:rFonts w:ascii="Consolas" w:hAnsi="Consolas" w:cs="Consolas"/>
+                <w:color w:val="333333"/>
+                <w:sz w:val="18"/>
+                <w:szCs w:val="18"/>
+              </w:rPr>
+              <w:t>;</w:t>
+            </w:r>
+          </w:p>
+        </w:tc>
+      </w:tr>
+      <w:tr>
+        <w:tc>
+          <w:tcPr>
+            <w:tcW w:w="750" w:type="dxa"/>
+            <w:tcBorders>
+              <w:top w:val="single" w:sz="2" w:space="0" w:color="EEEEEE"/>
+              <w:left w:val="single" w:sz="2" w:space="0" w:color="EEEEEE"/>
+              <w:bottom w:val="single" w:sz="2" w:space="0" w:color="EEEEEE"/>
+              <w:right w:val="single" w:sz="6" w:space="0" w:color="EEEEEE"/>
+            </w:tcBorders>
+            <w:shd w:val="clear" w:color="auto" w:fill="FFFFFF"/>
+            <w:noWrap/>
+            <w:tcMar>
+              <w:top w:w="0" w:type="dxa"/>
+              <w:left w:w="150" w:type="dxa"/>
+              <w:bottom w:w="0" w:type="dxa"/>
+              <w:right w:w="150" w:type="dxa"/>
+            </w:tcMar>
+            <w:hideMark/>
+          </w:tcPr>
+          <w:p>
+            <w:pPr>
+              <w:spacing w:line="273" w:lineRule="atLeast"/>
+              <w:rPr>
+                <w:rFonts w:ascii="Consolas" w:hAnsi="Consolas" w:cs="Consolas"/>
+                <w:color w:val="333333"/>
+                <w:sz w:val="18"/>
+                <w:szCs w:val="18"/>
+              </w:rPr>
+            </w:pPr>
+          </w:p>
+        </w:tc>
+        <w:tc>
+          <w:tcPr>
+            <w:tcW w:w="0" w:type="auto"/>
+            <w:shd w:val="clear" w:color="auto" w:fill="FFFFFF"/>
+            <w:tcMar>
+              <w:top w:w="0" w:type="dxa"/>
+              <w:left w:w="150" w:type="dxa"/>
+              <w:bottom w:w="0" w:type="dxa"/>
+              <w:right w:w="150" w:type="dxa"/>
+            </w:tcMar>
+            <w:hideMark/>
+          </w:tcPr>
+          <w:p>
+            <w:pPr>
+              <w:spacing w:line="273" w:lineRule="atLeast"/>
+              <w:rPr>
+                <w:rFonts w:ascii="Consolas" w:hAnsi="Consolas" w:cs="Consolas"/>
+                <w:color w:val="333333"/>
+                <w:sz w:val="18"/>
+                <w:szCs w:val="18"/>
+              </w:rPr>
+            </w:pPr>
+            <w:r>
+              <w:rPr>
+                <w:rFonts w:ascii="Consolas" w:hAnsi="Consolas" w:cs="Consolas"/>
+                <w:color w:val="333333"/>
+                <w:sz w:val="18"/>
+                <w:szCs w:val="18"/>
+              </w:rPr>
+              <w:tab/>
+            </w:r>
+            <w:r>
+              <w:rPr>
+                <w:rStyle w:val="pl-k"/>
+                <w:rFonts w:ascii="Consolas" w:hAnsi="Consolas" w:cs="Consolas"/>
+                <w:color w:val="A71D5D"/>
+                <w:sz w:val="18"/>
+                <w:szCs w:val="18"/>
+              </w:rPr>
+              <w:t>return</w:t>
+            </w:r>
+            <w:r>
+              <w:rPr>
+                <w:rFonts w:ascii="Consolas" w:hAnsi="Consolas" w:cs="Consolas"/>
+                <w:color w:val="333333"/>
+                <w:sz w:val="18"/>
+                <w:szCs w:val="18"/>
+              </w:rPr>
+              <w:t>;</w:t>
+            </w:r>
+          </w:p>
+        </w:tc>
+      </w:tr>
+      <w:tr>
+        <w:tc>
+          <w:tcPr>
+            <w:tcW w:w="750" w:type="dxa"/>
+            <w:tcBorders>
+              <w:top w:val="single" w:sz="2" w:space="0" w:color="EEEEEE"/>
+              <w:left w:val="single" w:sz="2" w:space="0" w:color="EEEEEE"/>
+              <w:bottom w:val="single" w:sz="2" w:space="0" w:color="EEEEEE"/>
+              <w:right w:val="single" w:sz="6" w:space="0" w:color="EEEEEE"/>
+            </w:tcBorders>
+            <w:shd w:val="clear" w:color="auto" w:fill="FFFFFF"/>
+            <w:noWrap/>
+            <w:tcMar>
+              <w:top w:w="0" w:type="dxa"/>
+              <w:left w:w="150" w:type="dxa"/>
+              <w:bottom w:w="0" w:type="dxa"/>
+              <w:right w:w="150" w:type="dxa"/>
+            </w:tcMar>
+            <w:hideMark/>
+          </w:tcPr>
+          <w:p>
+            <w:pPr>
+              <w:spacing w:line="273" w:lineRule="atLeast"/>
+              <w:rPr>
+                <w:rFonts w:ascii="Consolas" w:hAnsi="Consolas" w:cs="Consolas"/>
+                <w:color w:val="333333"/>
+                <w:sz w:val="18"/>
+                <w:szCs w:val="18"/>
+              </w:rPr>
+            </w:pPr>
+          </w:p>
+        </w:tc>
+        <w:tc>
+          <w:tcPr>
+            <w:tcW w:w="0" w:type="auto"/>
+            <w:shd w:val="clear" w:color="auto" w:fill="FFFFFF"/>
+            <w:tcMar>
+              <w:top w:w="0" w:type="dxa"/>
+              <w:left w:w="150" w:type="dxa"/>
+              <w:bottom w:w="0" w:type="dxa"/>
+              <w:right w:w="150" w:type="dxa"/>
+            </w:tcMar>
+            <w:hideMark/>
+          </w:tcPr>
+          <w:p>
+            <w:pPr>
+              <w:spacing w:line="273" w:lineRule="atLeast"/>
+              <w:rPr>
+                <w:rFonts w:ascii="Consolas" w:hAnsi="Consolas" w:cs="Consolas"/>
+                <w:color w:val="333333"/>
+                <w:sz w:val="18"/>
+                <w:szCs w:val="18"/>
+              </w:rPr>
+            </w:pPr>
+            <w:r>
+              <w:rPr>
+                <w:rFonts w:ascii="Consolas" w:hAnsi="Consolas" w:cs="Consolas"/>
+                <w:color w:val="333333"/>
+                <w:sz w:val="18"/>
+                <w:szCs w:val="18"/>
+              </w:rPr>
+              <w:t>}</w:t>
+            </w:r>
+          </w:p>
+        </w:tc>
+      </w:tr>
+    </w:tbl>
+    <w:p>
+      <w:pPr>
+        <w:pStyle w:val="ListBullet"/>
+        <w:numPr>
+          <w:ilvl w:val="0"/>
+          <w:numId w:val="0"/>
+        </w:numPr>
+      </w:pPr>
+    </w:p>
+    <w:p>
+      <w:pPr>
+        <w:pStyle w:val="ListBullet"/>
+      </w:pPr>
+      <w:proofErr w:type="spellStart"/>
+      <w:r>
+        <w:t>Port_expander_read</w:t>
+      </w:r>
+      <w:proofErr w:type="spellEnd"/>
+      <w:r>
+        <w:t xml:space="preserve"> and </w:t>
+      </w:r>
+      <w:proofErr w:type="spellStart"/>
+      <w:r>
+        <w:t>port_expander_write</w:t>
+      </w:r>
+      <w:proofErr w:type="spellEnd"/>
+      <w:r>
+        <w:t xml:space="preserve"> now both save and restore the SPI configuration now.</w:t>
+      </w:r>
+    </w:p>
+    <w:p>
+      <w:pPr>
+        <w:pStyle w:val="ListBullet"/>
+      </w:pPr>
+      <w:r>
+        <w:rPr>
+          <w:b/>
+        </w:rPr>
+        <w:t>Need to set the data direction of each port depending on the SELF_ID</w:t>
+      </w:r>
+    </w:p>
+    <w:p>
+      <w:pPr>
+        <w:pStyle w:val="ListBullet"/>
+        <w:tabs>
+          <w:tab w:val="clear" w:pos="360"/>
+          <w:tab w:val="num" w:pos="720"/>
+        </w:tabs>
+        <w:ind w:left="720"/>
+      </w:pPr>
+      <w:r>
+        <w:rPr>
+          <w:b/>
+        </w:rPr>
+        <w:t>Done</w:t>
+      </w:r>
+    </w:p>
+    <w:p>
+      <w:pPr>
+        <w:pStyle w:val="ListBullet"/>
+      </w:pPr>
+      <w:r>
+        <w:t>Pins 25-28 = GPIOB0-3, 1-4 = GPIOB4-7</w:t>
+      </w:r>
+    </w:p>
+    <w:p>
+      <w:pPr>
+        <w:pStyle w:val="ListBullet"/>
+      </w:pPr>
+      <w:r>
+        <w:t>Pins 17-21 = GPIOA0-4, 22-24 = GPIOA5-7</w:t>
+      </w:r>
+    </w:p>
+    <w:p>
+      <w:pPr>
+        <w:pStyle w:val="ListBullet"/>
+      </w:pPr>
+      <w:r>
+        <w:t>EXP_RST should be high or low? High for normal operation.</w:t>
+      </w:r>
+    </w:p>
+    <w:p>
+      <w:pPr>
+        <w:pStyle w:val="ListBullet"/>
+        <w:tabs>
+          <w:tab w:val="clear" w:pos="360"/>
+          <w:tab w:val="num" w:pos="720"/>
+        </w:tabs>
+        <w:ind w:left="720"/>
+      </w:pPr>
+      <w:r>
+        <w:t>EXP_RST = pin 22 on the SSM</w:t>
+      </w:r>
+    </w:p>
+    <w:p>
+      <w:pPr>
+        <w:pStyle w:val="ListBullet"/>
+        <w:numPr>
+          <w:ilvl w:val="0"/>
+          <w:numId w:val="0"/>
+        </w:numPr>
+        <w:ind w:left="360" w:hanging="360"/>
+      </w:pPr>
+      <w:r>
+        <w:t>PORT EXPANDER 000:</w:t>
+      </w:r>
+    </w:p>
+    <w:p>
+      <w:pPr>
+        <w:pStyle w:val="ListBullet"/>
+      </w:pPr>
+      <w:r>
+        <w:t>SS_HUM = GPA4</w:t>
+      </w:r>
+    </w:p>
+    <w:p>
+      <w:pPr>
+        <w:pStyle w:val="ListBullet"/>
+      </w:pPr>
+      <w:r>
+        <w:t>SS_TEMP = GPA3</w:t>
+      </w:r>
+    </w:p>
+    <w:p>
+      <w:pPr>
+        <w:pStyle w:val="ListBullet"/>
+      </w:pPr>
+      <w:r>
+        <w:t>SS_ACCEL = GPA2</w:t>
+      </w:r>
+    </w:p>
+    <w:p>
+      <w:pPr>
+        <w:pStyle w:val="ListBullet"/>
+      </w:pPr>
+      <w:r>
+        <w:t>SS_PRESH = GPA1</w:t>
+      </w:r>
+    </w:p>
+    <w:p>
+      <w:pPr>
+        <w:pStyle w:val="ListBullet"/>
+      </w:pPr>
+      <w:r>
+        <w:t>SS_PRESL = GPA0</w:t>
+      </w:r>
+    </w:p>
+    <w:p>
+      <w:pPr>
+        <w:pStyle w:val="ListBullet"/>
+      </w:pPr>
+      <w:r>
+        <w:rPr>
+          <w:b/>
+        </w:rPr>
+        <w:t>No other pins on port expander 000 are used</w:t>
+      </w:r>
+    </w:p>
+    <w:p>
+      <w:pPr>
+        <w:pStyle w:val="ListBullet"/>
+        <w:numPr>
+          <w:ilvl w:val="0"/>
+          <w:numId w:val="0"/>
+        </w:numPr>
+      </w:pPr>
+      <w:r>
+        <w:t>PORT EXPANDER 001:</w:t>
+      </w:r>
+    </w:p>
+    <w:p>
+      <w:pPr>
+        <w:pStyle w:val="ListBullet"/>
+      </w:pPr>
+      <w:r>
+        <w:t>Heater1-5 = GPIOB0-4</w:t>
+      </w:r>
+    </w:p>
+    <w:p>
+      <w:pPr>
+        <w:pStyle w:val="ListBullet"/>
+      </w:pPr>
+      <w:r>
+        <w:t>Valve1a,1b = A0,1</w:t>
+      </w:r>
+    </w:p>
+    <w:p>
+      <w:pPr>
+        <w:pStyle w:val="ListBullet"/>
+      </w:pPr>
+      <w:r>
+        <w:t>Valve2a,2b = A2,3</w:t>
+      </w:r>
+    </w:p>
+    <w:p>
+      <w:pPr>
+        <w:pStyle w:val="ListBullet"/>
+      </w:pPr>
+      <w:r>
+        <w:t>Valve3a,3b = A4,5</w:t>
+      </w:r>
+    </w:p>
+    <w:p>
+      <w:pPr>
+        <w:pStyle w:val="ListBullet"/>
+      </w:pPr>
+      <w:r>
+        <w:t>Valve4a,4b = A6,7</w:t>
+      </w:r>
+    </w:p>
+    <w:p>
+      <w:pPr>
+        <w:pStyle w:val="ListBullet"/>
+      </w:pPr>
+      <w:r>
+        <w:t>Finished writing code for SS1_set_</w:t>
+      </w:r>
+      <w:proofErr w:type="gramStart"/>
+      <w:r>
+        <w:t>high( )</w:t>
+      </w:r>
+      <w:proofErr w:type="gramEnd"/>
+      <w:r>
+        <w:t xml:space="preserve"> and SS1_set_low( )</w:t>
+      </w:r>
+    </w:p>
+    <w:p>
+      <w:pPr>
+        <w:pStyle w:val="ListBullet"/>
+      </w:pPr>
+      <w:r>
+        <w:rPr>
+          <w:b/>
+        </w:rPr>
+        <w:t>I’m not able to get pressure values from the payload, it’s likely that there’s something wrong with the port expander code.</w:t>
+      </w:r>
+    </w:p>
+    <w:p>
+      <w:pPr>
+        <w:pStyle w:val="ListBullet"/>
+        <w:numPr>
+          <w:ilvl w:val="0"/>
+          <w:numId w:val="0"/>
+        </w:numPr>
+      </w:pPr>
+    </w:p>
+    <w:p>
+      <w:pPr>
+        <w:pStyle w:val="ListBullet"/>
+        <w:numPr>
+          <w:ilvl w:val="0"/>
+          <w:numId w:val="0"/>
+        </w:numPr>
+        <w:ind w:left="360" w:hanging="360"/>
+        <w:rPr>
+          <w:b/>
+        </w:rPr>
+      </w:pPr>
+      <w:r>
+        <w:rPr>
+          <w:b/>
+        </w:rPr>
+        <w:t>Payload Environmental Board:</w:t>
+      </w:r>
+    </w:p>
+    <w:p>
+      <w:pPr>
+        <w:pStyle w:val="ListBullet"/>
+      </w:pPr>
+      <w:r>
+        <w:t>I’m working on the payload environmental board now trying to get the sensors working.</w:t>
+      </w:r>
+    </w:p>
+    <w:p>
+      <w:pPr>
+        <w:pStyle w:val="ListBullet"/>
+      </w:pPr>
+      <w:r>
+        <w:t>What’s different now is that the slave selects for all the sensors are outputs of the port expanders on this board.</w:t>
+      </w:r>
+    </w:p>
+    <w:p>
+      <w:pPr>
+        <w:pStyle w:val="ListBullet"/>
+      </w:pPr>
+      <w:r>
+        <w:rPr>
+          <w:b/>
+        </w:rPr>
+        <w:t>First, let’s seem if I’m able to set the slave select for a pressure sensor low, then high.</w:t>
+      </w:r>
+    </w:p>
+    <w:p>
+      <w:pPr>
+        <w:pStyle w:val="ListBullet"/>
+      </w:pPr>
+      <w:r>
+        <w:rPr>
+          <w:b/>
+        </w:rPr>
+        <w:t>Q: Is the slave select for the port expander low?</w:t>
+      </w:r>
+    </w:p>
+    <w:p>
+      <w:pPr>
+        <w:pStyle w:val="ListBullet"/>
+        <w:tabs>
+          <w:tab w:val="clear" w:pos="360"/>
+          <w:tab w:val="num" w:pos="720"/>
+        </w:tabs>
+        <w:ind w:left="720"/>
+      </w:pPr>
+      <w:r>
+        <w:t>Yes</w:t>
+      </w:r>
+    </w:p>
+    <w:p>
+      <w:pPr>
+        <w:pStyle w:val="ListBullet"/>
+      </w:pPr>
+      <w:r>
+        <w:t>Okay, so pin 17 (SS_INT_PRESL) is not going low &amp; high.</w:t>
+      </w:r>
+    </w:p>
+    <w:p>
+      <w:pPr>
+        <w:pStyle w:val="ListBullet"/>
+      </w:pPr>
+      <w:r>
+        <w:t>I was writing to the wrong GPIO port on the port expander</w:t>
+      </w:r>
+    </w:p>
+    <w:p>
+      <w:pPr>
+        <w:pStyle w:val="ListBullet"/>
+      </w:pPr>
+      <w:r>
+        <w:t xml:space="preserve">It’s doing something </w:t>
+      </w:r>
+      <w:proofErr w:type="gramStart"/>
+      <w:r>
+        <w:t>now,</w:t>
+      </w:r>
+      <w:proofErr w:type="gramEnd"/>
+      <w:r>
+        <w:t xml:space="preserve"> it’s starts off low but I don’t know if it’s also going high.</w:t>
+      </w:r>
+    </w:p>
+    <w:p>
+      <w:pPr>
+        <w:pStyle w:val="ListBullet"/>
+      </w:pPr>
+      <w:r>
+        <w:t>Lengthen timeout.</w:t>
+      </w:r>
+    </w:p>
+    <w:p>
+      <w:pPr>
+        <w:pStyle w:val="ListBullet"/>
+      </w:pPr>
+      <w:proofErr w:type="spellStart"/>
+      <w:r>
+        <w:t>Nevermind</w:t>
+      </w:r>
+      <w:proofErr w:type="spellEnd"/>
+      <w:r>
+        <w:t>, it’s pretty solid just 3.3V all the time.</w:t>
+      </w:r>
+    </w:p>
+    <w:p>
+      <w:pPr>
+        <w:pStyle w:val="ListBullet"/>
+      </w:pPr>
+      <w:r>
+        <w:t xml:space="preserve">0 = W, </w:t>
+      </w:r>
+      <w:proofErr w:type="gramStart"/>
+      <w:r>
+        <w:t>1  =</w:t>
+      </w:r>
+      <w:proofErr w:type="gramEnd"/>
+      <w:r>
+        <w:t xml:space="preserve"> R</w:t>
+      </w:r>
+    </w:p>
+    <w:p>
+      <w:pPr>
+        <w:pStyle w:val="ListBullet"/>
+      </w:pPr>
+      <w:r>
+        <w:t>Wasn’t clearing and setting the SS properly.</w:t>
+      </w:r>
+    </w:p>
+    <w:p>
+      <w:pPr>
+        <w:pStyle w:val="ListBullet"/>
+      </w:pPr>
+      <w:r>
+        <w:t>Verified that SS is working properly now.</w:t>
+      </w:r>
+    </w:p>
+    <w:p>
+      <w:pPr>
+        <w:pStyle w:val="ListBullet"/>
+      </w:pPr>
+      <w:r>
+        <w:lastRenderedPageBreak/>
+        <w:t>Perhaps PEX000 was either burned or didn’t reflow properly.</w:t>
+      </w:r>
+    </w:p>
+    <w:p>
+      <w:pPr>
+        <w:pStyle w:val="ListBullet"/>
+      </w:pPr>
+      <w:r>
+        <w:rPr>
+          <w:b/>
+        </w:rPr>
+        <w:t>It looks like we need to replace PEX000.</w:t>
+      </w:r>
+    </w:p>
+    <w:p>
+      <w:pPr>
+        <w:pStyle w:val="ListBullet"/>
+      </w:pPr>
+      <w:r>
+        <w:rPr>
+          <w:b/>
+        </w:rPr>
+        <w:t>Port expander working now, time to work on the pressure sensor.</w:t>
+      </w:r>
+    </w:p>
+    <w:p>
+      <w:pPr>
+        <w:pStyle w:val="ListBullet"/>
+      </w:pPr>
+      <w:r>
+        <w:t>I think the port expander is still fucking up on the pin that I want.</w:t>
+      </w:r>
+    </w:p>
+    <w:p>
+      <w:pPr>
+        <w:pStyle w:val="ListBullet"/>
+      </w:pPr>
+      <w:r>
+        <w:rPr>
+          <w:b/>
+        </w:rPr>
+        <w:t>The slave select never goes low.</w:t>
+      </w:r>
+    </w:p>
+    <w:p>
+      <w:pPr>
+        <w:pStyle w:val="ListBullet"/>
+      </w:pPr>
+      <w:r>
+        <w:rPr>
+          <w:b/>
+        </w:rPr>
+        <w:t>Yeah… Let’s just switch out the broken PEX for the working one.</w:t>
+      </w:r>
+    </w:p>
+    <w:p>
+      <w:pPr>
+        <w:pStyle w:val="ListBullet"/>
+      </w:pPr>
+      <w:proofErr w:type="gramStart"/>
+      <w:r>
+        <w:t>SO..</w:t>
+      </w:r>
+      <w:proofErr w:type="gramEnd"/>
+      <w:r>
+        <w:t xml:space="preserve"> It’s not something wrong with the port expander because I swapped the “broken” one with the one that’s working and it seems to work just fine.</w:t>
+      </w:r>
+    </w:p>
+    <w:p>
+      <w:pPr>
+        <w:pStyle w:val="ListBullet"/>
+      </w:pPr>
+      <w:r>
+        <w:t>What about a pin that’s not connected to a slave select?</w:t>
+      </w:r>
+    </w:p>
+    <w:p>
+      <w:pPr>
+        <w:pStyle w:val="ListBullet"/>
+      </w:pPr>
+      <w:r>
+        <w:t>They work just fine….</w:t>
+      </w:r>
+    </w:p>
+    <w:p>
+      <w:pPr>
+        <w:pStyle w:val="ListBullet"/>
+      </w:pPr>
+      <w:r>
+        <w:t>Something wrong with the pressure sensor? Is it on backwards?</w:t>
+      </w:r>
+    </w:p>
+    <w:p>
+      <w:pPr>
+        <w:pStyle w:val="ListBullet"/>
+      </w:pPr>
+      <w:r>
+        <w:t>What about port A?</w:t>
+      </w:r>
+    </w:p>
+    <w:p>
+      <w:pPr>
+        <w:pStyle w:val="ListBullet"/>
+        <w:tabs>
+          <w:tab w:val="clear" w:pos="360"/>
+          <w:tab w:val="num" w:pos="720"/>
+        </w:tabs>
+        <w:ind w:left="720"/>
+      </w:pPr>
+      <w:proofErr w:type="spellStart"/>
+      <w:r>
+        <w:t>PortA</w:t>
+      </w:r>
+      <w:proofErr w:type="spellEnd"/>
+      <w:r>
+        <w:t xml:space="preserve"> (temperature sensor) works just fine.</w:t>
+      </w:r>
+    </w:p>
+    <w:p>
+      <w:pPr>
+        <w:pStyle w:val="ListBullet"/>
+      </w:pPr>
+      <w:r>
+        <w:t xml:space="preserve">This leads me to believe even more that something is wrong with the </w:t>
+      </w:r>
+      <w:r>
+        <w:t>pressure</w:t>
+      </w:r>
+      <w:r>
+        <w:t xml:space="preserve"> sensor</w:t>
+      </w:r>
+      <w:r>
+        <w:t>s</w:t>
+      </w:r>
+      <w:r>
+        <w:t>.</w:t>
+      </w:r>
+    </w:p>
+    <w:p>
+      <w:pPr>
+        <w:pStyle w:val="ListBullet"/>
+        <w:numPr>
+          <w:ilvl w:val="0"/>
+          <w:numId w:val="0"/>
+        </w:numPr>
+      </w:pPr>
+      <w:r>
+        <w:rPr>
+          <w:noProof/>
+          <w:lang w:eastAsia="en-CA"/>
+        </w:rPr>
+        <w:drawing>
+          <wp:inline distT="0" distB="0" distL="0" distR="0" wp14:anchorId="4B090DCC" wp14:editId="080230D5">
+            <wp:extent cx="5943600" cy="5109845"/>
+            <wp:effectExtent l="0" t="0" r="0" b="0"/>
+            <wp:docPr id="2" name="Picture 2"/>
+            <wp:cNvGraphicFramePr>
+              <a:graphicFrameLocks xmlns:a="http://schemas.openxmlformats.org/drawingml/2006/main" noChangeAspect="1"/>
+            </wp:cNvGraphicFramePr>
+            <a:graphic xmlns:a="http://schemas.openxmlformats.org/drawingml/2006/main">
+              <a:graphicData uri="http://schemas.openxmlformats.org/drawingml/2006/picture">
+                <pic:pic xmlns:pic="http://schemas.openxmlformats.org/drawingml/2006/picture">
+                  <pic:nvPicPr>
+                    <pic:cNvPr id="1" name=""/>
+                    <pic:cNvPicPr/>
+                  </pic:nvPicPr>
+                  <pic:blipFill>
+                    <a:blip r:embed="rId6"/>
+                    <a:stretch>
+                      <a:fillRect/>
+                    </a:stretch>
+                  </pic:blipFill>
+                  <pic:spPr>
+                    <a:xfrm>
+                      <a:off x="0" y="0"/>
+                      <a:ext cx="5943600" cy="5109845"/>
+                    </a:xfrm>
+                    <a:prstGeom prst="rect">
+                      <a:avLst/>
+                    </a:prstGeom>
+                  </pic:spPr>
+                </pic:pic>
+              </a:graphicData>
+            </a:graphic>
+          </wp:inline>
+        </w:drawing>
+      </w:r>
+    </w:p>
+    <w:p>
+      <w:pPr>
+        <w:pStyle w:val="ListBullet"/>
+      </w:pPr>
+      <w:r>
+        <w:t>What is the value of R26?</w:t>
+      </w:r>
+    </w:p>
+    <w:p>
+      <w:pPr>
+        <w:pStyle w:val="ListBullet"/>
+        <w:tabs>
+          <w:tab w:val="clear" w:pos="360"/>
+          <w:tab w:val="num" w:pos="720"/>
+        </w:tabs>
+        <w:ind w:left="720"/>
+      </w:pPr>
+      <w:r>
+        <w:t>10k</w:t>
+      </w:r>
+    </w:p>
+    <w:p>
+      <w:pPr>
+        <w:pStyle w:val="ListBullet"/>
+      </w:pPr>
+      <w:r>
+        <w:lastRenderedPageBreak/>
+        <w:t>I don’t think it’s the pull-up’s fault seeing as the temperature sensor also has a pull-up on it’s slave select.</w:t>
+      </w:r>
+    </w:p>
+    <w:p>
+      <w:pPr>
+        <w:pStyle w:val="ListBullet"/>
+      </w:pPr>
+      <w:r>
+        <w:rPr>
+          <w:b/>
+        </w:rPr>
+        <w:t>Reading IODIR again, I find that GPA0,1 are inputs now?</w:t>
+      </w:r>
+      <w:r>
+        <w:t>?</w:t>
+      </w:r>
+    </w:p>
+    <w:p>
+      <w:pPr>
+        <w:pStyle w:val="ListBullet"/>
+      </w:pPr>
+      <w:r>
+        <w:rPr>
+          <w:b/>
+        </w:rPr>
+        <w:t>Fixed it, needed to write to the whole register for some reason.</w:t>
+      </w:r>
+    </w:p>
+    <w:p>
+      <w:pPr>
+        <w:pStyle w:val="ListBullet"/>
+      </w:pPr>
+      <w:r>
+        <w:t>The slave select is going high and low now.</w:t>
+      </w:r>
+    </w:p>
+    <w:p>
+      <w:pPr>
+        <w:pStyle w:val="ListBullet"/>
+      </w:pPr>
+      <w:r>
+        <w:rPr>
+          <w:b/>
+        </w:rPr>
+        <w:t>I’m getting values that make sense now</w:t>
+      </w:r>
+      <w:r>
+        <w:rPr>
+          <w:b/>
+        </w:rPr>
+        <w:t xml:space="preserve"> </w:t>
+      </w:r>
+      <w:r>
+        <w:rPr>
+          <w:b/>
+        </w:rPr>
+        <w:sym w:font="Wingdings" w:char="F04A"/>
+      </w:r>
+    </w:p>
+    <w:p>
+      <w:pPr>
+        <w:pStyle w:val="ListBullet"/>
+      </w:pPr>
+      <w:r>
+        <w:t>The values that I’m getting aren’t very correct…</w:t>
+      </w:r>
+    </w:p>
+    <w:p>
+      <w:pPr>
+        <w:pStyle w:val="ListBullet"/>
+      </w:pPr>
+      <w:r>
+        <w:t>They’re both trying to tell me that temp = 28C and press = 0mbar</w:t>
+      </w:r>
+    </w:p>
+    <w:p>
+      <w:pPr>
+        <w:pStyle w:val="ListBullet"/>
+      </w:pPr>
+      <w:r>
+        <w:t>I think the brackets are messed up in my code, pressure I calculated: 200mbar.</w:t>
+      </w:r>
+    </w:p>
+    <w:p>
+      <w:pPr>
+        <w:pStyle w:val="ListBullet"/>
+      </w:pPr>
+      <w:r>
+        <w:t>Switched a bunch of %1u to %ld.</w:t>
+      </w:r>
+    </w:p>
+    <w:p>
+      <w:pPr>
+        <w:pStyle w:val="ListBullet"/>
+      </w:pPr>
+      <w:r>
+        <w:t>I’m getting an overflow when I multiply by 2^17</w:t>
+      </w:r>
+    </w:p>
+    <w:p>
+      <w:pPr>
+        <w:pStyle w:val="ListBullet"/>
+      </w:pPr>
+      <w:r>
+        <w:t>Let’s try unsigned integers</w:t>
+      </w:r>
+    </w:p>
+    <w:p>
+      <w:pPr>
+        <w:pStyle w:val="ListBullet"/>
+      </w:pPr>
+      <w:r>
+        <w:t>I needed to break down the computation into multiple steps and uses prints to see where the overflow was happening.</w:t>
+      </w:r>
+    </w:p>
+    <w:p>
+      <w:pPr>
+        <w:pStyle w:val="ListBullet"/>
+      </w:pPr>
+      <w:r>
+        <w:t>I can calculate pressure correctly now.</w:t>
+      </w:r>
+    </w:p>
+    <w:p>
+      <w:pPr>
+        <w:pStyle w:val="ListBullet"/>
+      </w:pPr>
+      <w:r>
+        <w:t>The lower-range sensor is reading a correct pressure now of 1008mbar</w:t>
+      </w:r>
+    </w:p>
+    <w:p>
+      <w:pPr>
+        <w:pStyle w:val="ListBullet"/>
+      </w:pPr>
       <w:bookmarkStart w:id="0" w:name="_GoBack"/>
       <w:bookmarkEnd w:id="0"/>
     </w:p>
@@ -696,6 +2045,21 @@
       <w:contextualSpacing/>
     </w:pPr>
   </w:style>
+  <w:style w:type="character" w:customStyle="1" w:styleId="pl-k">
+    <w:name w:val="pl-k"/>
+    <w:basedOn w:val="DefaultParagraphFont"/>
+    <w:rsid w:val="00EE6DB9"/>
+  </w:style>
+  <w:style w:type="character" w:customStyle="1" w:styleId="pl-en">
+    <w:name w:val="pl-en"/>
+    <w:basedOn w:val="DefaultParagraphFont"/>
+    <w:rsid w:val="00EE6DB9"/>
+  </w:style>
+  <w:style w:type="character" w:customStyle="1" w:styleId="pl-c1">
+    <w:name w:val="pl-c1"/>
+    <w:basedOn w:val="DefaultParagraphFont"/>
+    <w:rsid w:val="00EE6DB9"/>
+  </w:style>
 </w:styles>
 </file>
 

</xml_diff>

<commit_message>
Updated debugging pay spi drivers doc as the temperature sensor works now.
</commit_message>
<xml_diff>
--- a/Debugging/Payload Enviro SPI Drivers.docx
+++ b/Debugging/Payload Enviro SPI Drivers.docx
@@ -94,57 +94,23 @@
         <w:pStyle w:val="ListBullet"/>
       </w:pPr>
       <w:r>
-        <w:t xml:space="preserve">Something in the </w:t>
-      </w:r>
-      <w:proofErr w:type="spellStart"/>
-      <w:r>
-        <w:t>pressure_</w:t>
-      </w:r>
-      <w:proofErr w:type="gramStart"/>
-      <w:r>
-        <w:t>init</w:t>
-      </w:r>
-      <w:proofErr w:type="spellEnd"/>
-      <w:r>
-        <w:t>( )</w:t>
-      </w:r>
-      <w:proofErr w:type="gramEnd"/>
-      <w:r>
-        <w:t xml:space="preserve"> is causing the SSM to reset.</w:t>
-      </w:r>
-    </w:p>
-    <w:p>
-      <w:pPr>
-        <w:pStyle w:val="ListBullet"/>
-      </w:pPr>
-      <w:proofErr w:type="spellStart"/>
-      <w:r>
-        <w:t>Pressure_sensor_</w:t>
-      </w:r>
-      <w:proofErr w:type="gramStart"/>
-      <w:r>
-        <w:t>init</w:t>
-      </w:r>
-      <w:proofErr w:type="spellEnd"/>
-      <w:r>
-        <w:t>(</w:t>
-      </w:r>
-      <w:proofErr w:type="gramEnd"/>
-      <w:r>
-        <w:t>) is still apparently fucking things up before it even executes anything.</w:t>
-      </w:r>
-    </w:p>
-    <w:p>
-      <w:pPr>
-        <w:pStyle w:val="ListBullet"/>
-      </w:pPr>
-      <w:proofErr w:type="spellStart"/>
-      <w:r>
-        <w:t>Dac_initialize</w:t>
-      </w:r>
-      <w:proofErr w:type="spellEnd"/>
-      <w:r>
-        <w:t xml:space="preserve"> to blame?</w:t>
+        <w:t>Something in the pressure_init( ) is causing the SSM to reset.</w:t>
+      </w:r>
+    </w:p>
+    <w:p>
+      <w:pPr>
+        <w:pStyle w:val="ListBullet"/>
+      </w:pPr>
+      <w:r>
+        <w:t>Pressure_sensor_init() is still apparently fucking things up before it even executes anything.</w:t>
+      </w:r>
+    </w:p>
+    <w:p>
+      <w:pPr>
+        <w:pStyle w:val="ListBullet"/>
+      </w:pPr>
+      <w:r>
+        <w:t>Dac_initialize to blame?</w:t>
       </w:r>
     </w:p>
     <w:p>
@@ -250,21 +216,8 @@
         </w:tabs>
         <w:ind w:left="720"/>
       </w:pPr>
-      <w:proofErr w:type="spellStart"/>
-      <w:r>
-        <w:t>Port_expander_read</w:t>
-      </w:r>
-      <w:proofErr w:type="spellEnd"/>
-      <w:r>
-        <w:t xml:space="preserve">/_write save and restore the </w:t>
-      </w:r>
-      <w:proofErr w:type="spellStart"/>
-      <w:r>
-        <w:t>spi</w:t>
-      </w:r>
-      <w:proofErr w:type="spellEnd"/>
-      <w:r>
-        <w:t xml:space="preserve"> settings.</w:t>
+      <w:r>
+        <w:t>Port_expander_read/_write save and restore the spi settings.</w:t>
       </w:r>
     </w:p>
     <w:p>
@@ -340,7 +293,6 @@
               </w:rPr>
               <w:t xml:space="preserve"> </w:t>
             </w:r>
-            <w:proofErr w:type="spellStart"/>
             <w:r>
               <w:rPr>
                 <w:rStyle w:val="pl-en"/>
@@ -351,7 +303,6 @@
               </w:rPr>
               <w:t>spi_initialize_master</w:t>
             </w:r>
-            <w:proofErr w:type="spellEnd"/>
             <w:r>
               <w:rPr>
                 <w:rFonts w:ascii="Consolas" w:hAnsi="Consolas" w:cs="Consolas"/>
@@ -824,21 +775,8 @@
       <w:pPr>
         <w:pStyle w:val="ListBullet"/>
       </w:pPr>
-      <w:proofErr w:type="spellStart"/>
-      <w:r>
-        <w:t>Port_expander_read</w:t>
-      </w:r>
-      <w:proofErr w:type="spellEnd"/>
-      <w:r>
-        <w:t xml:space="preserve"> and </w:t>
-      </w:r>
-      <w:proofErr w:type="spellStart"/>
-      <w:r>
-        <w:t>port_expander_write</w:t>
-      </w:r>
-      <w:proofErr w:type="spellEnd"/>
-      <w:r>
-        <w:t xml:space="preserve"> now both save and restore the SPI configuration now.</w:t>
+      <w:r>
+        <w:t>Port_expander_read and port_expander_write now both save and restore the SPI configuration now.</w:t>
       </w:r>
     </w:p>
     <w:p>
@@ -1026,15 +964,7 @@
         <w:pStyle w:val="ListBullet"/>
       </w:pPr>
       <w:r>
-        <w:t>Finished writing code for SS1_set_</w:t>
-      </w:r>
-      <w:proofErr w:type="gramStart"/>
-      <w:r>
-        <w:t>high( )</w:t>
-      </w:r>
-      <w:proofErr w:type="gramEnd"/>
-      <w:r>
-        <w:t xml:space="preserve"> and SS1_set_low( )</w:t>
+        <w:t>Finished writing code for SS1_set_high( ) and SS1_set_low( )</w:t>
       </w:r>
     </w:p>
     <w:p>
@@ -1148,15 +1078,7 @@
         <w:pStyle w:val="ListBullet"/>
       </w:pPr>
       <w:r>
-        <w:t xml:space="preserve">It’s doing something </w:t>
-      </w:r>
-      <w:proofErr w:type="gramStart"/>
-      <w:r>
-        <w:t>now,</w:t>
-      </w:r>
-      <w:proofErr w:type="gramEnd"/>
-      <w:r>
-        <w:t xml:space="preserve"> it’s starts off low but I don’t know if it’s also going high.</w:t>
+        <w:t>It’s doing something now, it’s starts off low but I don’t know if it’s also going high.</w:t>
       </w:r>
     </w:p>
     <w:p>
@@ -1171,29 +1093,16 @@
       <w:pPr>
         <w:pStyle w:val="ListBullet"/>
       </w:pPr>
-      <w:proofErr w:type="spellStart"/>
-      <w:r>
-        <w:t>Nevermind</w:t>
-      </w:r>
-      <w:proofErr w:type="spellEnd"/>
-      <w:r>
-        <w:t>, it’s pretty solid just 3.3V all the time.</w:t>
-      </w:r>
-    </w:p>
-    <w:p>
-      <w:pPr>
-        <w:pStyle w:val="ListBullet"/>
-      </w:pPr>
-      <w:r>
-        <w:t xml:space="preserve">0 = W, </w:t>
-      </w:r>
-      <w:proofErr w:type="gramStart"/>
-      <w:r>
-        <w:t>1  =</w:t>
-      </w:r>
-      <w:proofErr w:type="gramEnd"/>
-      <w:r>
-        <w:t xml:space="preserve"> R</w:t>
+      <w:r>
+        <w:t>Nevermind, it’s pretty solid just 3.3V all the time.</w:t>
+      </w:r>
+    </w:p>
+    <w:p>
+      <w:pPr>
+        <w:pStyle w:val="ListBullet"/>
+      </w:pPr>
+      <w:r>
+        <w:t>0 = W, 1  = R</w:t>
       </w:r>
     </w:p>
     <w:p>
@@ -1277,13 +1186,8 @@
       <w:pPr>
         <w:pStyle w:val="ListBullet"/>
       </w:pPr>
-      <w:proofErr w:type="gramStart"/>
-      <w:r>
-        <w:t>SO..</w:t>
-      </w:r>
-      <w:proofErr w:type="gramEnd"/>
-      <w:r>
-        <w:t xml:space="preserve"> It’s not something wrong with the port expander because I swapped the “broken” one with the one that’s working and it seems to work just fine.</w:t>
+      <w:r>
+        <w:t>SO.. It’s not something wrong with the port expander because I swapped the “broken” one with the one that’s working and it seems to work just fine.</w:t>
       </w:r>
     </w:p>
     <w:p>
@@ -1327,13 +1231,8 @@
         </w:tabs>
         <w:ind w:left="720"/>
       </w:pPr>
-      <w:proofErr w:type="spellStart"/>
-      <w:r>
-        <w:t>PortA</w:t>
-      </w:r>
-      <w:proofErr w:type="spellEnd"/>
-      <w:r>
-        <w:t xml:space="preserve"> (temperature sensor) works just fine.</w:t>
+      <w:r>
+        <w:t>PortA (temperature sensor) works just fine.</w:t>
       </w:r>
     </w:p>
     <w:p>
@@ -1567,6 +1466,323 @@
     <w:p>
       <w:pPr>
         <w:pStyle w:val="ListBullet"/>
+      </w:pPr>
+      <w:r>
+        <w:t>I fixed the connector which had fallen off (I need this to communicate with the payload over UART)</w:t>
+      </w:r>
+    </w:p>
+    <w:p>
+      <w:pPr>
+        <w:pStyle w:val="ListBullet"/>
+      </w:pPr>
+      <w:r>
+        <w:t>I now somehow have a short between VCC &amp; GND</w:t>
+      </w:r>
+    </w:p>
+    <w:p>
+      <w:pPr>
+        <w:pStyle w:val="ListBullet"/>
+      </w:pPr>
+      <w:r>
+        <w:t>Fixed it, there was indeed a short created underneath the connector, the connector is soldered back on properly now.</w:t>
+      </w:r>
+    </w:p>
+    <w:p>
+      <w:pPr>
+        <w:pStyle w:val="ListBullet"/>
+      </w:pPr>
+      <w:r>
+        <w:t>I’m getting FFF from the temperature sensor.</w:t>
+      </w:r>
+    </w:p>
+    <w:p>
+      <w:pPr>
+        <w:pStyle w:val="ListBullet"/>
+      </w:pPr>
+      <w:r>
+        <w:t>Let’s try lowering the SPI speed.</w:t>
+      </w:r>
+    </w:p>
+    <w:p>
+      <w:pPr>
+        <w:pStyle w:val="ListBullet"/>
+      </w:pPr>
+      <w:r>
+        <w:t>Nothing changed, still getting 0xFFF</w:t>
+      </w:r>
+    </w:p>
+    <w:p>
+      <w:pPr>
+        <w:pStyle w:val="ListBullet"/>
+      </w:pPr>
+      <w:r>
+        <w:t>Try a delay after changing SS</w:t>
+      </w:r>
+    </w:p>
+    <w:p>
+      <w:pPr>
+        <w:pStyle w:val="ListBullet"/>
+      </w:pPr>
+      <w:r>
+        <w:rPr>
+          <w:b/>
+        </w:rPr>
+        <w:t>The slave select pulse with the clock</w:t>
+      </w:r>
+      <w:r>
+        <w:rPr>
+          <w:b/>
+        </w:rPr>
+        <w:t>??</w:t>
+      </w:r>
+    </w:p>
+    <w:p>
+      <w:pPr>
+        <w:pStyle w:val="ListBullet"/>
+      </w:pPr>
+      <w:r>
+        <w:rPr>
+          <w:b/>
+        </w:rPr>
+        <w:t>Never mind, slave select is perfect.</w:t>
+      </w:r>
+    </w:p>
+    <w:p>
+      <w:pPr>
+        <w:pStyle w:val="ListBullet"/>
+      </w:pPr>
+      <w:r>
+        <w:rPr>
+          <w:b/>
+        </w:rPr>
+        <w:t xml:space="preserve">When in shutdown: 0x800F, </w:t>
+      </w:r>
+      <w:r>
+        <w:t>This is what I’m getting!!!!</w:t>
+      </w:r>
+    </w:p>
+    <w:p>
+      <w:pPr>
+        <w:pStyle w:val="ListBullet"/>
+      </w:pPr>
+      <w:r>
+        <w:t>So the problem is that I need to set SS high after sending the command for continuous conversion, but I have to communicate with the port expander first.</w:t>
+      </w:r>
+    </w:p>
+    <w:p>
+      <w:pPr>
+        <w:pStyle w:val="ListBullet"/>
+      </w:pPr>
+      <w:r>
+        <w:t>4 spi_transfer(0)s: still 0x800F</w:t>
+      </w:r>
+    </w:p>
+    <w:p>
+      <w:pPr>
+        <w:pStyle w:val="ListBullet"/>
+      </w:pPr>
+      <w:r>
+        <w:t>3 “ : still 0x800F</w:t>
+      </w:r>
+    </w:p>
+    <w:p>
+      <w:pPr>
+        <w:pStyle w:val="ListBullet"/>
+      </w:pPr>
+      <w:r>
+        <w:t xml:space="preserve">Note: </w:t>
+      </w:r>
+      <w:r>
+        <w:rPr>
+          <w:b/>
+        </w:rPr>
+        <w:t>setting D0-D15 to any other values may place the LM95071/LM95071-Q1 into a manufacturer's test mode, upon which the LM95071/LM95071-Q1 will stop responding as described</w:t>
+      </w:r>
+    </w:p>
+    <w:p>
+      <w:pPr>
+        <w:pStyle w:val="ListBullet"/>
+      </w:pPr>
+      <w:r>
+        <w:rPr>
+          <w:b/>
+        </w:rPr>
+        <w:t>00 = continuous conversion, FF = shutdown, other = maybe test mode?</w:t>
+      </w:r>
+    </w:p>
+    <w:p>
+      <w:pPr>
+        <w:pStyle w:val="ListBullet"/>
+        <w:rPr>
+          <w:b/>
+        </w:rPr>
+      </w:pPr>
+      <w:r>
+        <w:rPr>
+          <w:b/>
+        </w:rPr>
+        <w:t>Only eight bits have been defined above since only the last eight transmitted are detected by the LM95071/LM95071-Q1, before CS is taken HIGH.</w:t>
+      </w:r>
+    </w:p>
+    <w:p>
+      <w:pPr>
+        <w:pStyle w:val="ListBullet"/>
+        <w:rPr>
+          <w:b/>
+        </w:rPr>
+      </w:pPr>
+      <w:r>
+        <w:t xml:space="preserve">Unfortunately, the last byte that we send to the port expander is 0x1F, and therefore </w:t>
+      </w:r>
+      <w:r>
+        <w:rPr>
+          <w:b/>
+        </w:rPr>
+        <w:t>it stays in shutdown mode.</w:t>
+      </w:r>
+    </w:p>
+    <w:p>
+      <w:pPr>
+        <w:pStyle w:val="ListBullet"/>
+        <w:rPr>
+          <w:b/>
+        </w:rPr>
+      </w:pPr>
+      <w:r>
+        <w:t>Ground MOSI of the temp sensor?</w:t>
+      </w:r>
+    </w:p>
+    <w:p>
+      <w:pPr>
+        <w:pStyle w:val="ListBullet"/>
+        <w:tabs>
+          <w:tab w:val="clear" w:pos="360"/>
+          <w:tab w:val="num" w:pos="720"/>
+        </w:tabs>
+        <w:ind w:left="720"/>
+        <w:rPr>
+          <w:b/>
+        </w:rPr>
+      </w:pPr>
+      <w:r>
+        <w:t>Can’t simply ground it because then MOSI won’t work for the port expander.</w:t>
+      </w:r>
+    </w:p>
+    <w:p>
+      <w:pPr>
+        <w:pStyle w:val="ListBullet"/>
+        <w:rPr>
+          <w:b/>
+        </w:rPr>
+      </w:pPr>
+      <w:r>
+        <w:rPr>
+          <w:b/>
+        </w:rPr>
+        <w:t xml:space="preserve">NO: ONLY MISO is connected to the </w:t>
+      </w:r>
+      <w:r>
+        <w:rPr>
+          <w:b/>
+        </w:rPr>
+        <w:t>temp sensor.</w:t>
+      </w:r>
+    </w:p>
+    <w:p>
+      <w:pPr>
+        <w:pStyle w:val="ListBullet"/>
+        <w:rPr>
+          <w:b/>
+        </w:rPr>
+      </w:pPr>
+      <w:r>
+        <w:lastRenderedPageBreak/>
+        <w:t>In this case, the last thing on the MISO line before CS goes high is 0xFFFE00 which at least ends in 00.</w:t>
+      </w:r>
+    </w:p>
+    <w:p>
+      <w:pPr>
+        <w:pStyle w:val="ListBullet"/>
+        <w:rPr>
+          <w:b/>
+        </w:rPr>
+      </w:pPr>
+      <w:r>
+        <w:t>Let’s try setting GPIOA from 0x17 to 0x1F (don’t need to read), and then simply ground miso.</w:t>
+      </w:r>
+    </w:p>
+    <w:p>
+      <w:pPr>
+        <w:pStyle w:val="ListBullet"/>
+        <w:tabs>
+          <w:tab w:val="clear" w:pos="360"/>
+          <w:tab w:val="num" w:pos="720"/>
+        </w:tabs>
+        <w:ind w:left="720"/>
+        <w:rPr>
+          <w:b/>
+        </w:rPr>
+      </w:pPr>
+      <w:r>
+        <w:t>Hopefully this will put the temp sensor in continuous conversion mode.</w:t>
+      </w:r>
+    </w:p>
+    <w:p>
+      <w:pPr>
+        <w:pStyle w:val="ListBullet"/>
+        <w:rPr>
+          <w:b/>
+        </w:rPr>
+      </w:pPr>
+      <w:r>
+        <w:t>It worked for the first one.</w:t>
+      </w:r>
+    </w:p>
+    <w:p>
+      <w:pPr>
+        <w:pStyle w:val="ListBullet"/>
+        <w:rPr>
+          <w:b/>
+        </w:rPr>
+      </w:pPr>
+      <w:r>
+        <w:rPr>
+          <w:b/>
+        </w:rPr>
+        <w:t>Let’s set MISO as an output after we talk to the temp sensor and set it to zero.</w:t>
+      </w:r>
+    </w:p>
+    <w:p>
+      <w:pPr>
+        <w:pStyle w:val="ListBullet"/>
+        <w:rPr>
+          <w:b/>
+        </w:rPr>
+      </w:pPr>
+      <w:r>
+        <w:t>MISO = PB0</w:t>
+      </w:r>
+    </w:p>
+    <w:p>
+      <w:pPr>
+        <w:pStyle w:val="ListBullet"/>
+        <w:rPr>
+          <w:b/>
+        </w:rPr>
+      </w:pPr>
+      <w:r>
+        <w:rPr>
+          <w:b/>
+        </w:rPr>
+        <w:t>FIXED IT :D</w:t>
+      </w:r>
+    </w:p>
+    <w:p>
+      <w:pPr>
+        <w:pStyle w:val="ListBullet"/>
+        <w:rPr>
+          <w:b/>
+        </w:rPr>
       </w:pPr>
       <w:bookmarkStart w:id="0" w:name="_GoBack"/>
       <w:bookmarkEnd w:id="0"/>

</xml_diff>

<commit_message>
Got the CAN Shield working again the other day, added a debug document for that.
</commit_message>
<xml_diff>
--- a/Debugging/Payload Enviro SPI Drivers.docx
+++ b/Debugging/Payload Enviro SPI Drivers.docx
@@ -94,23 +94,57 @@
         <w:pStyle w:val="ListBullet"/>
       </w:pPr>
       <w:r>
-        <w:t>Something in the pressure_init( ) is causing the SSM to reset.</w:t>
-      </w:r>
-    </w:p>
-    <w:p>
-      <w:pPr>
-        <w:pStyle w:val="ListBullet"/>
-      </w:pPr>
-      <w:r>
-        <w:t>Pressure_sensor_init() is still apparently fucking things up before it even executes anything.</w:t>
-      </w:r>
-    </w:p>
-    <w:p>
-      <w:pPr>
-        <w:pStyle w:val="ListBullet"/>
-      </w:pPr>
-      <w:r>
-        <w:t>Dac_initialize to blame?</w:t>
+        <w:t xml:space="preserve">Something in the </w:t>
+      </w:r>
+      <w:proofErr w:type="spellStart"/>
+      <w:r>
+        <w:t>pressure_</w:t>
+      </w:r>
+      <w:proofErr w:type="gramStart"/>
+      <w:r>
+        <w:t>init</w:t>
+      </w:r>
+      <w:proofErr w:type="spellEnd"/>
+      <w:r>
+        <w:t>( )</w:t>
+      </w:r>
+      <w:proofErr w:type="gramEnd"/>
+      <w:r>
+        <w:t xml:space="preserve"> is causing the SSM to reset.</w:t>
+      </w:r>
+    </w:p>
+    <w:p>
+      <w:pPr>
+        <w:pStyle w:val="ListBullet"/>
+      </w:pPr>
+      <w:proofErr w:type="spellStart"/>
+      <w:r>
+        <w:t>Pressure_sensor_</w:t>
+      </w:r>
+      <w:proofErr w:type="gramStart"/>
+      <w:r>
+        <w:t>init</w:t>
+      </w:r>
+      <w:proofErr w:type="spellEnd"/>
+      <w:r>
+        <w:t>(</w:t>
+      </w:r>
+      <w:proofErr w:type="gramEnd"/>
+      <w:r>
+        <w:t>) is still apparently fucking things up before it even executes anything.</w:t>
+      </w:r>
+    </w:p>
+    <w:p>
+      <w:pPr>
+        <w:pStyle w:val="ListBullet"/>
+      </w:pPr>
+      <w:proofErr w:type="spellStart"/>
+      <w:r>
+        <w:t>Dac_initialize</w:t>
+      </w:r>
+      <w:proofErr w:type="spellEnd"/>
+      <w:r>
+        <w:t xml:space="preserve"> to blame?</w:t>
       </w:r>
     </w:p>
     <w:p>
@@ -216,8 +250,21 @@
         </w:tabs>
         <w:ind w:left="720"/>
       </w:pPr>
-      <w:r>
-        <w:t>Port_expander_read/_write save and restore the spi settings.</w:t>
+      <w:proofErr w:type="spellStart"/>
+      <w:r>
+        <w:t>Port_expander_read</w:t>
+      </w:r>
+      <w:proofErr w:type="spellEnd"/>
+      <w:r>
+        <w:t xml:space="preserve">/_write save and restore the </w:t>
+      </w:r>
+      <w:proofErr w:type="spellStart"/>
+      <w:r>
+        <w:t>spi</w:t>
+      </w:r>
+      <w:proofErr w:type="spellEnd"/>
+      <w:r>
+        <w:t xml:space="preserve"> settings.</w:t>
       </w:r>
     </w:p>
     <w:p>
@@ -293,6 +340,7 @@
               </w:rPr>
               <w:t xml:space="preserve"> </w:t>
             </w:r>
+            <w:proofErr w:type="spellStart"/>
             <w:r>
               <w:rPr>
                 <w:rStyle w:val="pl-en"/>
@@ -303,6 +351,7 @@
               </w:rPr>
               <w:t>spi_initialize_master</w:t>
             </w:r>
+            <w:proofErr w:type="spellEnd"/>
             <w:r>
               <w:rPr>
                 <w:rFonts w:ascii="Consolas" w:hAnsi="Consolas" w:cs="Consolas"/>
@@ -775,8 +824,21 @@
       <w:pPr>
         <w:pStyle w:val="ListBullet"/>
       </w:pPr>
-      <w:r>
-        <w:t>Port_expander_read and port_expander_write now both save and restore the SPI configuration now.</w:t>
+      <w:proofErr w:type="spellStart"/>
+      <w:r>
+        <w:t>Port_expander_read</w:t>
+      </w:r>
+      <w:proofErr w:type="spellEnd"/>
+      <w:r>
+        <w:t xml:space="preserve"> and </w:t>
+      </w:r>
+      <w:proofErr w:type="spellStart"/>
+      <w:r>
+        <w:t>port_expander_write</w:t>
+      </w:r>
+      <w:proofErr w:type="spellEnd"/>
+      <w:r>
+        <w:t xml:space="preserve"> now both save and restore the SPI configuration now.</w:t>
       </w:r>
     </w:p>
     <w:p>
@@ -964,7 +1026,15 @@
         <w:pStyle w:val="ListBullet"/>
       </w:pPr>
       <w:r>
-        <w:t>Finished writing code for SS1_set_high( ) and SS1_set_low( )</w:t>
+        <w:t>Finished writing code for SS1_set_</w:t>
+      </w:r>
+      <w:proofErr w:type="gramStart"/>
+      <w:r>
+        <w:t>high( )</w:t>
+      </w:r>
+      <w:proofErr w:type="gramEnd"/>
+      <w:r>
+        <w:t xml:space="preserve"> and SS1_set_low( )</w:t>
       </w:r>
     </w:p>
     <w:p>
@@ -1078,7 +1148,15 @@
         <w:pStyle w:val="ListBullet"/>
       </w:pPr>
       <w:r>
-        <w:t>It’s doing something now, it’s starts off low but I don’t know if it’s also going high.</w:t>
+        <w:t xml:space="preserve">It’s doing something </w:t>
+      </w:r>
+      <w:proofErr w:type="gramStart"/>
+      <w:r>
+        <w:t>now,</w:t>
+      </w:r>
+      <w:proofErr w:type="gramEnd"/>
+      <w:r>
+        <w:t xml:space="preserve"> it’s starts off low but I don’t know if it’s also going high.</w:t>
       </w:r>
     </w:p>
     <w:p>
@@ -1093,16 +1171,29 @@
       <w:pPr>
         <w:pStyle w:val="ListBullet"/>
       </w:pPr>
-      <w:r>
-        <w:t>Nevermind, it’s pretty solid just 3.3V all the time.</w:t>
-      </w:r>
-    </w:p>
-    <w:p>
-      <w:pPr>
-        <w:pStyle w:val="ListBullet"/>
-      </w:pPr>
-      <w:r>
-        <w:t>0 = W, 1  = R</w:t>
+      <w:proofErr w:type="spellStart"/>
+      <w:r>
+        <w:t>Nevermind</w:t>
+      </w:r>
+      <w:proofErr w:type="spellEnd"/>
+      <w:r>
+        <w:t>, it’s pretty solid just 3.3V all the time.</w:t>
+      </w:r>
+    </w:p>
+    <w:p>
+      <w:pPr>
+        <w:pStyle w:val="ListBullet"/>
+      </w:pPr>
+      <w:r>
+        <w:t xml:space="preserve">0 = W, </w:t>
+      </w:r>
+      <w:proofErr w:type="gramStart"/>
+      <w:r>
+        <w:t>1  =</w:t>
+      </w:r>
+      <w:proofErr w:type="gramEnd"/>
+      <w:r>
+        <w:t xml:space="preserve"> R</w:t>
       </w:r>
     </w:p>
     <w:p>
@@ -1186,8 +1277,13 @@
       <w:pPr>
         <w:pStyle w:val="ListBullet"/>
       </w:pPr>
-      <w:r>
-        <w:t>SO.. It’s not something wrong with the port expander because I swapped the “broken” one with the one that’s working and it seems to work just fine.</w:t>
+      <w:proofErr w:type="gramStart"/>
+      <w:r>
+        <w:t>SO..</w:t>
+      </w:r>
+      <w:proofErr w:type="gramEnd"/>
+      <w:r>
+        <w:t xml:space="preserve"> It’s not something wrong with the port expander because I swapped the “broken” one with the one that’s working and it seems to work just fine.</w:t>
       </w:r>
     </w:p>
     <w:p>
@@ -1231,8 +1327,13 @@
         </w:tabs>
         <w:ind w:left="720"/>
       </w:pPr>
-      <w:r>
-        <w:t>PortA (temperature sensor) works just fine.</w:t>
+      <w:proofErr w:type="spellStart"/>
+      <w:r>
+        <w:t>PortA</w:t>
+      </w:r>
+      <w:proofErr w:type="spellEnd"/>
+      <w:r>
+        <w:t xml:space="preserve"> (temperature sensor) works just fine.</w:t>
       </w:r>
     </w:p>
     <w:p>
@@ -1557,8 +1658,13 @@
         </w:rPr>
         <w:t xml:space="preserve">When in shutdown: 0x800F, </w:t>
       </w:r>
-      <w:r>
-        <w:t>This is what I’m getting!!!!</w:t>
+      <w:proofErr w:type="gramStart"/>
+      <w:r>
+        <w:t>This</w:t>
+      </w:r>
+      <w:proofErr w:type="gramEnd"/>
+      <w:r>
+        <w:t xml:space="preserve"> is what I’m getting!!!!</w:t>
       </w:r>
     </w:p>
     <w:p>
@@ -1574,15 +1680,39 @@
         <w:pStyle w:val="ListBullet"/>
       </w:pPr>
       <w:r>
-        <w:t>4 spi_transfer(0)s: still 0x800F</w:t>
-      </w:r>
-    </w:p>
-    <w:p>
-      <w:pPr>
-        <w:pStyle w:val="ListBullet"/>
-      </w:pPr>
-      <w:r>
-        <w:t>3 “ : still 0x800F</w:t>
+        <w:t xml:space="preserve">4 </w:t>
+      </w:r>
+      <w:proofErr w:type="spellStart"/>
+      <w:r>
+        <w:t>spi_</w:t>
+      </w:r>
+      <w:proofErr w:type="gramStart"/>
+      <w:r>
+        <w:t>transfer</w:t>
+      </w:r>
+      <w:proofErr w:type="spellEnd"/>
+      <w:r>
+        <w:t>(</w:t>
+      </w:r>
+      <w:proofErr w:type="gramEnd"/>
+      <w:r>
+        <w:t>0)s: still 0x800F</w:t>
+      </w:r>
+    </w:p>
+    <w:p>
+      <w:pPr>
+        <w:pStyle w:val="ListBullet"/>
+      </w:pPr>
+      <w:r>
+        <w:t xml:space="preserve">3 </w:t>
+      </w:r>
+      <w:proofErr w:type="gramStart"/>
+      <w:r>
+        <w:t>“ :</w:t>
+      </w:r>
+      <w:proofErr w:type="gramEnd"/>
+      <w:r>
+        <w:t xml:space="preserve"> still 0x800F</w:t>
       </w:r>
     </w:p>
     <w:p>
@@ -1774,18 +1904,528 @@
         <w:rPr>
           <w:b/>
         </w:rPr>
-        <w:t>FIXED IT :D</w:t>
-      </w:r>
-    </w:p>
-    <w:p>
-      <w:pPr>
-        <w:pStyle w:val="ListBullet"/>
-        <w:rPr>
-          <w:b/>
-        </w:rPr>
-      </w:pPr>
+        <w:t xml:space="preserve">FIXED </w:t>
+      </w:r>
+      <w:proofErr w:type="gramStart"/>
+      <w:r>
+        <w:rPr>
+          <w:b/>
+        </w:rPr>
+        <w:t>IT :D</w:t>
+      </w:r>
+      <w:proofErr w:type="gramEnd"/>
+    </w:p>
+    <w:p>
+      <w:pPr>
+        <w:pStyle w:val="ListBullet"/>
+        <w:numPr>
+          <w:ilvl w:val="0"/>
+          <w:numId w:val="0"/>
+        </w:numPr>
+        <w:rPr>
+          <w:b/>
+        </w:rPr>
+      </w:pPr>
+    </w:p>
+    <w:p>
+      <w:pPr>
+        <w:pStyle w:val="ListBullet"/>
+        <w:numPr>
+          <w:ilvl w:val="0"/>
+          <w:numId w:val="0"/>
+        </w:numPr>
+        <w:rPr>
+          <w:b/>
+          <w:sz w:val="28"/>
+        </w:rPr>
+      </w:pPr>
+      <w:r>
+        <w:rPr>
+          <w:b/>
+          <w:sz w:val="28"/>
+        </w:rPr>
+        <w:t>Accelerometer:</w:t>
+      </w:r>
+    </w:p>
+    <w:p>
+      <w:pPr>
+        <w:pStyle w:val="ListBullet"/>
+      </w:pPr>
+      <w:r>
+        <w:t>ADXL362</w:t>
+      </w:r>
+    </w:p>
+    <w:p>
+      <w:pPr>
+        <w:pStyle w:val="ListBullet"/>
+      </w:pPr>
+      <w:r>
+        <w:t>Two operating modes:</w:t>
+      </w:r>
+    </w:p>
+    <w:p>
+      <w:pPr>
+        <w:pStyle w:val="ListBullet"/>
+      </w:pPr>
+      <w:r>
+        <w:t>Measurement mode, wake-up mode</w:t>
+      </w:r>
+    </w:p>
+    <w:p>
+      <w:pPr>
+        <w:pStyle w:val="ListBullet"/>
+      </w:pPr>
+      <w:r>
+        <w:t>Selectable measurement ranges of +-2,4,8g</w:t>
+      </w:r>
+    </w:p>
+    <w:p>
+      <w:pPr>
+        <w:pStyle w:val="ListBullet"/>
+      </w:pPr>
+      <w:r>
+        <w:t>12-bit ADC</w:t>
+      </w:r>
+    </w:p>
+    <w:p>
+      <w:pPr>
+        <w:pStyle w:val="ListBullet"/>
+      </w:pPr>
+      <w:r>
+        <w:t>Can report data from 12.5 to 400 Hz</w:t>
+      </w:r>
+    </w:p>
+    <w:p>
+      <w:pPr>
+        <w:pStyle w:val="ListBullet"/>
+      </w:pPr>
+      <w:r>
+        <w:t>Acceleration and temperature: 12-bit values</w:t>
+      </w:r>
+      <w:r>
+        <w:t>, using 2 registers per measurement.</w:t>
+      </w:r>
+    </w:p>
+    <w:p>
+      <w:pPr>
+        <w:pStyle w:val="ListBullet"/>
+      </w:pPr>
+      <w:r>
+        <w:t>To read a full sample of 3-axis acceleration data, six registers must be read</w:t>
+      </w:r>
+    </w:p>
+    <w:p>
+      <w:pPr>
+        <w:pStyle w:val="ListBullet"/>
+      </w:pPr>
+      <w:r>
+        <w:t xml:space="preserve">XDATA, YDATA, ZDATA are 8-bit </w:t>
+      </w:r>
+      <w:proofErr w:type="spellStart"/>
+      <w:r>
+        <w:t>regs</w:t>
+      </w:r>
+      <w:proofErr w:type="spellEnd"/>
+      <w:r>
+        <w:t xml:space="preserve"> if you want to use them instead.</w:t>
+      </w:r>
+    </w:p>
+    <w:p>
+      <w:pPr>
+        <w:pStyle w:val="ListBullet"/>
+      </w:pPr>
+      <w:r>
+        <w:t xml:space="preserve">CPHA, CPOL = 0 </w:t>
+      </w:r>
+      <w:r>
+        <w:rPr>
+          <w:b/>
+        </w:rPr>
+        <w:t>good!</w:t>
+      </w:r>
+    </w:p>
+    <w:p>
+      <w:pPr>
+        <w:pStyle w:val="ListBullet"/>
+      </w:pPr>
+      <w:r>
+        <w:rPr>
+          <w:b/>
+        </w:rPr>
+        <w:t>SPI COMMANDS:</w:t>
+      </w:r>
+    </w:p>
+    <w:p>
+      <w:pPr>
+        <w:pStyle w:val="ListBullet"/>
+      </w:pPr>
+      <w:r>
+        <w:t xml:space="preserve">0x0A = write </w:t>
+      </w:r>
+      <w:proofErr w:type="spellStart"/>
+      <w:r>
+        <w:t>reg</w:t>
+      </w:r>
+      <w:proofErr w:type="spellEnd"/>
+    </w:p>
+    <w:p>
+      <w:pPr>
+        <w:pStyle w:val="ListBullet"/>
+      </w:pPr>
+      <w:r>
+        <w:t xml:space="preserve">0x0B = read </w:t>
+      </w:r>
+      <w:proofErr w:type="spellStart"/>
+      <w:r>
+        <w:t>reg</w:t>
+      </w:r>
+      <w:proofErr w:type="spellEnd"/>
+    </w:p>
+    <w:p>
+      <w:pPr>
+        <w:pStyle w:val="ListBullet"/>
+      </w:pPr>
+      <w:r>
+        <w:t>0x0D = read FIFO</w:t>
+      </w:r>
+    </w:p>
+    <w:p>
+      <w:pPr>
+        <w:pStyle w:val="ListBullet"/>
+      </w:pPr>
+      <w:r>
+        <w:t>&lt;/CS down&gt; &lt;command byte (0x0A or 0x0B)&gt; &lt;address byte&gt; &lt;data byte&gt; &lt;additional data bytes for multi-byte&gt; …&lt;/CS up&gt;</w:t>
+      </w:r>
+    </w:p>
+    <w:p>
+      <w:pPr>
+        <w:pStyle w:val="ListBullet"/>
+      </w:pPr>
+      <w:r>
+        <w:rPr>
+          <w:b/>
+        </w:rPr>
+        <w:t>A register read or write command begins with the address specified in the command and auto-increments for each additional byte in the transfer.</w:t>
+      </w:r>
+    </w:p>
+    <w:p>
+      <w:pPr>
+        <w:pStyle w:val="ListBullet"/>
+      </w:pPr>
+      <w:r>
+        <w:rPr>
+          <w:b/>
+        </w:rPr>
+        <w:t xml:space="preserve">Invalid commands: </w:t>
+      </w:r>
+      <w:r>
+        <w:t>MISO remains at high impedance, and bus keeper holds MISO line at its last value.</w:t>
+      </w:r>
+    </w:p>
+    <w:p>
+      <w:pPr>
+        <w:pStyle w:val="ListBullet"/>
+        <w:numPr>
+          <w:ilvl w:val="0"/>
+          <w:numId w:val="0"/>
+        </w:numPr>
+      </w:pPr>
+      <w:r>
+        <w:rPr>
+          <w:noProof/>
+          <w:lang w:eastAsia="en-CA"/>
+        </w:rPr>
+        <w:drawing>
+          <wp:inline distT="0" distB="0" distL="0" distR="0" wp14:anchorId="1FF76B90" wp14:editId="6E9B2CD4">
+            <wp:extent cx="5943600" cy="1776730"/>
+            <wp:effectExtent l="0" t="0" r="0" b="0"/>
+            <wp:docPr id="3" name="Picture 3"/>
+            <wp:cNvGraphicFramePr>
+              <a:graphicFrameLocks xmlns:a="http://schemas.openxmlformats.org/drawingml/2006/main" noChangeAspect="1"/>
+            </wp:cNvGraphicFramePr>
+            <a:graphic xmlns:a="http://schemas.openxmlformats.org/drawingml/2006/main">
+              <a:graphicData uri="http://schemas.openxmlformats.org/drawingml/2006/picture">
+                <pic:pic xmlns:pic="http://schemas.openxmlformats.org/drawingml/2006/picture">
+                  <pic:nvPicPr>
+                    <pic:cNvPr id="1" name=""/>
+                    <pic:cNvPicPr/>
+                  </pic:nvPicPr>
+                  <pic:blipFill>
+                    <a:blip r:embed="rId7"/>
+                    <a:stretch>
+                      <a:fillRect/>
+                    </a:stretch>
+                  </pic:blipFill>
+                  <pic:spPr>
+                    <a:xfrm>
+                      <a:off x="0" y="0"/>
+                      <a:ext cx="5943600" cy="1776730"/>
+                    </a:xfrm>
+                    <a:prstGeom prst="rect">
+                      <a:avLst/>
+                    </a:prstGeom>
+                  </pic:spPr>
+                </pic:pic>
+              </a:graphicData>
+            </a:graphic>
+          </wp:inline>
+        </w:drawing>
+      </w:r>
+    </w:p>
+    <w:p>
+      <w:pPr>
+        <w:pStyle w:val="ListBullet"/>
+        <w:numPr>
+          <w:ilvl w:val="0"/>
+          <w:numId w:val="0"/>
+        </w:numPr>
+        <w:ind w:left="360" w:hanging="360"/>
+      </w:pPr>
+      <w:r>
+        <w:rPr>
+          <w:noProof/>
+          <w:lang w:eastAsia="en-CA"/>
+        </w:rPr>
+        <w:lastRenderedPageBreak/>
+        <w:drawing>
+          <wp:inline distT="0" distB="0" distL="0" distR="0" wp14:anchorId="1A42B69A" wp14:editId="29870C5F">
+            <wp:extent cx="5943600" cy="1517015"/>
+            <wp:effectExtent l="0" t="0" r="0" b="6985"/>
+            <wp:docPr id="4" name="Picture 4"/>
+            <wp:cNvGraphicFramePr>
+              <a:graphicFrameLocks xmlns:a="http://schemas.openxmlformats.org/drawingml/2006/main" noChangeAspect="1"/>
+            </wp:cNvGraphicFramePr>
+            <a:graphic xmlns:a="http://schemas.openxmlformats.org/drawingml/2006/main">
+              <a:graphicData uri="http://schemas.openxmlformats.org/drawingml/2006/picture">
+                <pic:pic xmlns:pic="http://schemas.openxmlformats.org/drawingml/2006/picture">
+                  <pic:nvPicPr>
+                    <pic:cNvPr id="1" name=""/>
+                    <pic:cNvPicPr/>
+                  </pic:nvPicPr>
+                  <pic:blipFill>
+                    <a:blip r:embed="rId8"/>
+                    <a:stretch>
+                      <a:fillRect/>
+                    </a:stretch>
+                  </pic:blipFill>
+                  <pic:spPr>
+                    <a:xfrm>
+                      <a:off x="0" y="0"/>
+                      <a:ext cx="5943600" cy="1517015"/>
+                    </a:xfrm>
+                    <a:prstGeom prst="rect">
+                      <a:avLst/>
+                    </a:prstGeom>
+                  </pic:spPr>
+                </pic:pic>
+              </a:graphicData>
+            </a:graphic>
+          </wp:inline>
+        </w:drawing>
+      </w:r>
+    </w:p>
+    <w:p>
+      <w:pPr>
+        <w:pStyle w:val="ListBullet"/>
+        <w:numPr>
+          <w:ilvl w:val="0"/>
+          <w:numId w:val="0"/>
+        </w:numPr>
+        <w:ind w:left="360" w:hanging="360"/>
+        <w:rPr>
+          <w:b/>
+        </w:rPr>
+      </w:pPr>
+      <w:r>
+        <w:rPr>
+          <w:b/>
+        </w:rPr>
+        <w:t>Addresses:</w:t>
+      </w:r>
+    </w:p>
+    <w:p>
+      <w:pPr>
+        <w:pStyle w:val="ListBullet"/>
+        <w:numPr>
+          <w:ilvl w:val="0"/>
+          <w:numId w:val="0"/>
+        </w:numPr>
+        <w:ind w:left="360" w:hanging="360"/>
+      </w:pPr>
+      <w:r>
+        <w:t>STATUS = 0x0B</w:t>
+      </w:r>
+    </w:p>
+    <w:p>
+      <w:pPr>
+        <w:pStyle w:val="ListBullet"/>
+        <w:numPr>
+          <w:ilvl w:val="0"/>
+          <w:numId w:val="0"/>
+        </w:numPr>
+        <w:ind w:left="360" w:hanging="360"/>
+      </w:pPr>
+      <w:r>
+        <w:t>XDATAL = 0x0E</w:t>
+      </w:r>
+    </w:p>
+    <w:p>
+      <w:pPr>
+        <w:pStyle w:val="ListBullet"/>
+        <w:numPr>
+          <w:ilvl w:val="0"/>
+          <w:numId w:val="0"/>
+        </w:numPr>
+        <w:ind w:left="360" w:hanging="360"/>
+      </w:pPr>
+      <w:r>
+        <w:t>XDATA</w:t>
+      </w:r>
+      <w:r>
+        <w:t>H = 0x0F</w:t>
+      </w:r>
+    </w:p>
+    <w:p>
+      <w:pPr>
+        <w:pStyle w:val="ListBullet"/>
+        <w:numPr>
+          <w:ilvl w:val="0"/>
+          <w:numId w:val="0"/>
+        </w:numPr>
+        <w:ind w:left="360" w:hanging="360"/>
+      </w:pPr>
+      <w:r>
+        <w:t>YDATAL = 0x10</w:t>
+      </w:r>
+    </w:p>
+    <w:p>
+      <w:pPr>
+        <w:pStyle w:val="ListBullet"/>
+        <w:numPr>
+          <w:ilvl w:val="0"/>
+          <w:numId w:val="0"/>
+        </w:numPr>
+        <w:ind w:left="360" w:hanging="360"/>
+      </w:pPr>
+      <w:r>
+        <w:t>YDATA</w:t>
+      </w:r>
+      <w:r>
+        <w:t>H = 0x11</w:t>
+      </w:r>
+    </w:p>
+    <w:p>
+      <w:pPr>
+        <w:pStyle w:val="ListBullet"/>
+        <w:numPr>
+          <w:ilvl w:val="0"/>
+          <w:numId w:val="0"/>
+        </w:numPr>
+        <w:ind w:left="360" w:hanging="360"/>
+      </w:pPr>
+      <w:r>
+        <w:t>ZDATAL = 0x12</w:t>
+      </w:r>
+    </w:p>
+    <w:p>
+      <w:pPr>
+        <w:pStyle w:val="ListBullet"/>
+        <w:numPr>
+          <w:ilvl w:val="0"/>
+          <w:numId w:val="0"/>
+        </w:numPr>
+        <w:ind w:left="360" w:hanging="360"/>
+      </w:pPr>
+      <w:r>
+        <w:t>ZDATA</w:t>
+      </w:r>
+      <w:r>
+        <w:t>H = 0x13</w:t>
+      </w:r>
+    </w:p>
+    <w:p>
+      <w:pPr>
+        <w:pStyle w:val="ListBullet"/>
+        <w:numPr>
+          <w:ilvl w:val="0"/>
+          <w:numId w:val="0"/>
+        </w:numPr>
+        <w:ind w:left="360" w:hanging="360"/>
+      </w:pPr>
+    </w:p>
+    <w:p>
+      <w:pPr>
+        <w:pStyle w:val="ListBullet"/>
+        <w:numPr>
+          <w:ilvl w:val="0"/>
+          <w:numId w:val="0"/>
+        </w:numPr>
+        <w:ind w:left="360" w:hanging="360"/>
+        <w:rPr>
+          <w:b/>
+        </w:rPr>
+      </w:pPr>
+      <w:r>
+        <w:rPr>
+          <w:b/>
+        </w:rPr>
+        <w:t>Initialization:</w:t>
+      </w:r>
+    </w:p>
+    <w:p>
+      <w:pPr>
+        <w:pStyle w:val="ListBullet"/>
+        <w:numPr>
+          <w:ilvl w:val="0"/>
+          <w:numId w:val="2"/>
+        </w:numPr>
+        <w:rPr>
+          <w:b/>
+        </w:rPr>
+      </w:pPr>
+      <w:r>
+        <w:t>Leave filter contro</w:t>
+      </w:r>
       <w:bookmarkStart w:id="0" w:name="_GoBack"/>
       <w:bookmarkEnd w:id="0"/>
+      <w:r>
+        <w:t>l register alone, default: +-2g, 100Hz measurement rate.</w:t>
+      </w:r>
+    </w:p>
+    <w:p>
+      <w:pPr>
+        <w:pStyle w:val="ListBullet"/>
+        <w:numPr>
+          <w:ilvl w:val="0"/>
+          <w:numId w:val="2"/>
+        </w:numPr>
+        <w:rPr>
+          <w:b/>
+        </w:rPr>
+      </w:pPr>
+      <w:r>
+        <w:t>Write 0x02 (POWER_CTL) to register 0x2D: begin measurement</w:t>
+      </w:r>
+    </w:p>
+    <w:p>
+      <w:pPr>
+        <w:pStyle w:val="ListBullet"/>
+        <w:numPr>
+          <w:ilvl w:val="0"/>
+          <w:numId w:val="0"/>
+        </w:numPr>
+        <w:ind w:left="360" w:hanging="360"/>
+      </w:pPr>
+    </w:p>
+    <w:p>
+      <w:pPr>
+        <w:pStyle w:val="ListBullet"/>
+        <w:numPr>
+          <w:ilvl w:val="0"/>
+          <w:numId w:val="0"/>
+        </w:numPr>
+        <w:ind w:left="360" w:hanging="360"/>
+      </w:pPr>
     </w:p>
     <w:sectPr>
       <w:pgSz w:w="12240" w:h="15840"/>
@@ -1820,8 +2460,100 @@
       </w:rPr>
     </w:lvl>
   </w:abstractNum>
+  <w:abstractNum w:abstractNumId="1" w15:restartNumberingAfterBreak="0">
+    <w:nsid w:val="63C01AC2"/>
+    <w:multiLevelType w:val="hybridMultilevel"/>
+    <w:tmpl w:val="480EBA84"/>
+    <w:lvl w:ilvl="0" w:tplc="1009000F">
+      <w:start w:val="1"/>
+      <w:numFmt w:val="decimal"/>
+      <w:lvlText w:val="%1."/>
+      <w:lvlJc w:val="left"/>
+      <w:pPr>
+        <w:ind w:left="720" w:hanging="360"/>
+      </w:pPr>
+      <w:rPr>
+        <w:rFonts w:hint="default"/>
+      </w:rPr>
+    </w:lvl>
+    <w:lvl w:ilvl="1" w:tplc="10090019" w:tentative="1">
+      <w:start w:val="1"/>
+      <w:numFmt w:val="lowerLetter"/>
+      <w:lvlText w:val="%2."/>
+      <w:lvlJc w:val="left"/>
+      <w:pPr>
+        <w:ind w:left="1440" w:hanging="360"/>
+      </w:pPr>
+    </w:lvl>
+    <w:lvl w:ilvl="2" w:tplc="1009001B" w:tentative="1">
+      <w:start w:val="1"/>
+      <w:numFmt w:val="lowerRoman"/>
+      <w:lvlText w:val="%3."/>
+      <w:lvlJc w:val="right"/>
+      <w:pPr>
+        <w:ind w:left="2160" w:hanging="180"/>
+      </w:pPr>
+    </w:lvl>
+    <w:lvl w:ilvl="3" w:tplc="1009000F" w:tentative="1">
+      <w:start w:val="1"/>
+      <w:numFmt w:val="decimal"/>
+      <w:lvlText w:val="%4."/>
+      <w:lvlJc w:val="left"/>
+      <w:pPr>
+        <w:ind w:left="2880" w:hanging="360"/>
+      </w:pPr>
+    </w:lvl>
+    <w:lvl w:ilvl="4" w:tplc="10090019" w:tentative="1">
+      <w:start w:val="1"/>
+      <w:numFmt w:val="lowerLetter"/>
+      <w:lvlText w:val="%5."/>
+      <w:lvlJc w:val="left"/>
+      <w:pPr>
+        <w:ind w:left="3600" w:hanging="360"/>
+      </w:pPr>
+    </w:lvl>
+    <w:lvl w:ilvl="5" w:tplc="1009001B" w:tentative="1">
+      <w:start w:val="1"/>
+      <w:numFmt w:val="lowerRoman"/>
+      <w:lvlText w:val="%6."/>
+      <w:lvlJc w:val="right"/>
+      <w:pPr>
+        <w:ind w:left="4320" w:hanging="180"/>
+      </w:pPr>
+    </w:lvl>
+    <w:lvl w:ilvl="6" w:tplc="1009000F" w:tentative="1">
+      <w:start w:val="1"/>
+      <w:numFmt w:val="decimal"/>
+      <w:lvlText w:val="%7."/>
+      <w:lvlJc w:val="left"/>
+      <w:pPr>
+        <w:ind w:left="5040" w:hanging="360"/>
+      </w:pPr>
+    </w:lvl>
+    <w:lvl w:ilvl="7" w:tplc="10090019" w:tentative="1">
+      <w:start w:val="1"/>
+      <w:numFmt w:val="lowerLetter"/>
+      <w:lvlText w:val="%8."/>
+      <w:lvlJc w:val="left"/>
+      <w:pPr>
+        <w:ind w:left="5760" w:hanging="360"/>
+      </w:pPr>
+    </w:lvl>
+    <w:lvl w:ilvl="8" w:tplc="1009001B" w:tentative="1">
+      <w:start w:val="1"/>
+      <w:numFmt w:val="lowerRoman"/>
+      <w:lvlText w:val="%9."/>
+      <w:lvlJc w:val="right"/>
+      <w:pPr>
+        <w:ind w:left="6480" w:hanging="180"/>
+      </w:pPr>
+    </w:lvl>
+  </w:abstractNum>
   <w:num w:numId="1">
     <w:abstractNumId w:val="0"/>
+  </w:num>
+  <w:num w:numId="2">
+    <w:abstractNumId w:val="1"/>
   </w:num>
 </w:numbering>
 </file>

</xml_diff>

<commit_message>
Working on accelerometer drivers and adc drivers.
</commit_message>
<xml_diff>
--- a/Debugging/Payload Enviro SPI Drivers.docx
+++ b/Debugging/Payload Enviro SPI Drivers.docx
@@ -1,6 +1,6 @@
 
 <file path=word/document.xml><?xml version="1.0" encoding="utf-8"?>
-<w:document xmlns:wpc="http://schemas.microsoft.com/office/word/2010/wordprocessingCanvas" xmlns:cx="http://schemas.microsoft.com/office/drawing/2014/chartex" xmlns:cx1="http://schemas.microsoft.com/office/drawing/2015/9/8/chartex" xmlns:cx2="http://schemas.microsoft.com/office/drawing/2015/10/21/chartex" xmlns:mc="http://schemas.openxmlformats.org/markup-compatibility/2006" xmlns:o="urn:schemas-microsoft-com:office:office" xmlns:r="http://schemas.openxmlformats.org/officeDocument/2006/relationships" xmlns:m="http://schemas.openxmlformats.org/officeDocument/2006/math" xmlns:v="urn:schemas-microsoft-com:vml" xmlns:wp14="http://schemas.microsoft.com/office/word/2010/wordprocessingDrawing" xmlns:wp="http://schemas.openxmlformats.org/drawingml/2006/wordprocessingDrawing" xmlns:w10="urn:schemas-microsoft-com:office:word" xmlns:w="http://schemas.openxmlformats.org/wordprocessingml/2006/main" xmlns:w14="http://schemas.microsoft.com/office/word/2010/wordml" xmlns:w15="http://schemas.microsoft.com/office/word/2012/wordml" xmlns:w16se="http://schemas.microsoft.com/office/word/2015/wordml/symex" xmlns:wpg="http://schemas.microsoft.com/office/word/2010/wordprocessingGroup" xmlns:wpi="http://schemas.microsoft.com/office/word/2010/wordprocessingInk" xmlns:wne="http://schemas.microsoft.com/office/word/2006/wordml" xmlns:wps="http://schemas.microsoft.com/office/word/2010/wordprocessingShape" mc:Ignorable="w14 w15 w16se wp14">
+<w:document xmlns:wpc="http://schemas.microsoft.com/office/word/2010/wordprocessingCanvas" xmlns:mc="http://schemas.openxmlformats.org/markup-compatibility/2006" xmlns:o="urn:schemas-microsoft-com:office:office" xmlns:r="http://schemas.openxmlformats.org/officeDocument/2006/relationships" xmlns:m="http://schemas.openxmlformats.org/officeDocument/2006/math" xmlns:v="urn:schemas-microsoft-com:vml" xmlns:wp14="http://schemas.microsoft.com/office/word/2010/wordprocessingDrawing" xmlns:wp="http://schemas.openxmlformats.org/drawingml/2006/wordprocessingDrawing" xmlns:w10="urn:schemas-microsoft-com:office:word" xmlns:w="http://schemas.openxmlformats.org/wordprocessingml/2006/main" xmlns:w14="http://schemas.microsoft.com/office/word/2010/wordml" xmlns:w15="http://schemas.microsoft.com/office/word/2012/wordml" xmlns:wpg="http://schemas.microsoft.com/office/word/2010/wordprocessingGroup" xmlns:wpi="http://schemas.microsoft.com/office/word/2010/wordprocessingInk" xmlns:wne="http://schemas.microsoft.com/office/word/2006/wordml" xmlns:wps="http://schemas.microsoft.com/office/word/2010/wordprocessingShape" mc:Ignorable="w14 w15 wp14">
   <w:body>
     <w:p>
       <w:pPr>
@@ -42,7 +42,7 @@
       <w:r>
         <w:rPr>
           <w:noProof/>
-          <w:lang w:eastAsia="en-CA"/>
+          <w:lang w:val="en-US"/>
         </w:rPr>
         <w:drawing>
           <wp:inline distT="0" distB="0" distL="0" distR="0" wp14:anchorId="2AF7DAE1" wp14:editId="2C665F04">
@@ -106,11 +106,11 @@
       </w:r>
       <w:proofErr w:type="spellEnd"/>
       <w:r>
-        <w:t>( )</w:t>
+        <w:t>(</w:t>
       </w:r>
       <w:proofErr w:type="gramEnd"/>
       <w:r>
-        <w:t xml:space="preserve"> is causing the SSM to reset.</w:t>
+        <w:t xml:space="preserve"> ) is causing the SSM to reset.</w:t>
       </w:r>
     </w:p>
     <w:p>
@@ -1026,15 +1026,7 @@
         <w:pStyle w:val="ListBullet"/>
       </w:pPr>
       <w:r>
-        <w:t>Finished writing code for SS1_set_</w:t>
-      </w:r>
-      <w:proofErr w:type="gramStart"/>
-      <w:r>
-        <w:t>high( )</w:t>
-      </w:r>
-      <w:proofErr w:type="gramEnd"/>
-      <w:r>
-        <w:t xml:space="preserve"> and SS1_set_low( )</w:t>
+        <w:t>Finished writing code for SS1_set_high( ) and SS1_set_low( )</w:t>
       </w:r>
     </w:p>
     <w:p>
@@ -1148,15 +1140,15 @@
         <w:pStyle w:val="ListBullet"/>
       </w:pPr>
       <w:r>
-        <w:t xml:space="preserve">It’s doing something </w:t>
+        <w:t xml:space="preserve">It’s doing something now, </w:t>
       </w:r>
       <w:proofErr w:type="gramStart"/>
       <w:r>
-        <w:t>now,</w:t>
+        <w:t>it’s</w:t>
       </w:r>
       <w:proofErr w:type="gramEnd"/>
       <w:r>
-        <w:t xml:space="preserve"> it’s starts off low but I don’t know if it’s also going high.</w:t>
+        <w:t xml:space="preserve"> starts off low but I don’t know if it’s also going high.</w:t>
       </w:r>
     </w:p>
     <w:p>
@@ -1185,15 +1177,7 @@
         <w:pStyle w:val="ListBullet"/>
       </w:pPr>
       <w:r>
-        <w:t xml:space="preserve">0 = W, </w:t>
-      </w:r>
-      <w:proofErr w:type="gramStart"/>
-      <w:r>
-        <w:t>1  =</w:t>
-      </w:r>
-      <w:proofErr w:type="gramEnd"/>
-      <w:r>
-        <w:t xml:space="preserve"> R</w:t>
+        <w:t>0 = W, 1  = R</w:t>
       </w:r>
     </w:p>
     <w:p>
@@ -1277,9 +1261,12 @@
       <w:pPr>
         <w:pStyle w:val="ListBullet"/>
       </w:pPr>
+      <w:r>
+        <w:t>SO</w:t>
+      </w:r>
       <w:proofErr w:type="gramStart"/>
       <w:r>
-        <w:t>SO..</w:t>
+        <w:t>..</w:t>
       </w:r>
       <w:proofErr w:type="gramEnd"/>
       <w:r>
@@ -1367,7 +1354,7 @@
       <w:r>
         <w:rPr>
           <w:noProof/>
-          <w:lang w:eastAsia="en-CA"/>
+          <w:lang w:val="en-US"/>
         </w:rPr>
         <w:drawing>
           <wp:inline distT="0" distB="0" distL="0" distR="0" wp14:anchorId="4B090DCC" wp14:editId="080230D5">
@@ -1684,35 +1671,19 @@
       </w:r>
       <w:proofErr w:type="spellStart"/>
       <w:r>
-        <w:t>spi_</w:t>
-      </w:r>
-      <w:proofErr w:type="gramStart"/>
-      <w:r>
-        <w:t>transfer</w:t>
+        <w:t>spi_transfer</w:t>
       </w:r>
       <w:proofErr w:type="spellEnd"/>
       <w:r>
-        <w:t>(</w:t>
-      </w:r>
-      <w:proofErr w:type="gramEnd"/>
-      <w:r>
-        <w:t>0)s: still 0x800F</w:t>
-      </w:r>
-    </w:p>
-    <w:p>
-      <w:pPr>
-        <w:pStyle w:val="ListBullet"/>
-      </w:pPr>
-      <w:r>
-        <w:t xml:space="preserve">3 </w:t>
-      </w:r>
-      <w:proofErr w:type="gramStart"/>
-      <w:r>
-        <w:t>“ :</w:t>
-      </w:r>
-      <w:proofErr w:type="gramEnd"/>
-      <w:r>
-        <w:t xml:space="preserve"> still 0x800F</w:t>
+        <w:t>(0)s: still 0x800F</w:t>
+      </w:r>
+    </w:p>
+    <w:p>
+      <w:pPr>
+        <w:pStyle w:val="ListBullet"/>
+      </w:pPr>
+      <w:r>
+        <w:t>3 “ : still 0x800F</w:t>
       </w:r>
     </w:p>
     <w:p>
@@ -2133,7 +2104,7 @@
       <w:r>
         <w:rPr>
           <w:noProof/>
-          <w:lang w:eastAsia="en-CA"/>
+          <w:lang w:val="en-US"/>
         </w:rPr>
         <w:drawing>
           <wp:inline distT="0" distB="0" distL="0" distR="0" wp14:anchorId="1FF76B90" wp14:editId="6E9B2CD4">
@@ -2184,7 +2155,7 @@
       <w:r>
         <w:rPr>
           <w:noProof/>
-          <w:lang w:eastAsia="en-CA"/>
+          <w:lang w:val="en-US"/>
         </w:rPr>
         <w:lastRenderedPageBreak/>
         <w:drawing>
@@ -2279,10 +2250,7 @@
         <w:ind w:left="360" w:hanging="360"/>
       </w:pPr>
       <w:r>
-        <w:t>XDATA</w:t>
-      </w:r>
-      <w:r>
-        <w:t>H = 0x0F</w:t>
+        <w:t>XDATAH = 0x0F</w:t>
       </w:r>
     </w:p>
     <w:p>
@@ -2308,10 +2276,7 @@
         <w:ind w:left="360" w:hanging="360"/>
       </w:pPr>
       <w:r>
-        <w:t>YDATA</w:t>
-      </w:r>
-      <w:r>
-        <w:t>H = 0x11</w:t>
+        <w:t>YDATAH = 0x11</w:t>
       </w:r>
     </w:p>
     <w:p>
@@ -2337,10 +2302,7 @@
         <w:ind w:left="360" w:hanging="360"/>
       </w:pPr>
       <w:r>
-        <w:t>ZDATA</w:t>
-      </w:r>
-      <w:r>
-        <w:t>H = 0x13</w:t>
+        <w:t>ZDATAH = 0x13</w:t>
       </w:r>
     </w:p>
     <w:p>
@@ -2384,12 +2346,7 @@
         </w:rPr>
       </w:pPr>
       <w:r>
-        <w:t>Leave filter contro</w:t>
-      </w:r>
-      <w:bookmarkStart w:id="0" w:name="_GoBack"/>
-      <w:bookmarkEnd w:id="0"/>
-      <w:r>
-        <w:t>l register alone, default: +-2g, 100Hz measurement rate.</w:t>
+        <w:t>Leave filter control register alone, default: +-2g, 100Hz measurement rate.</w:t>
       </w:r>
     </w:p>
     <w:p>
@@ -2425,6 +2382,83 @@
           <w:numId w:val="0"/>
         </w:numPr>
         <w:ind w:left="360" w:hanging="360"/>
+        <w:rPr>
+          <w:b/>
+          <w:sz w:val="32"/>
+        </w:rPr>
+      </w:pPr>
+      <w:r>
+        <w:rPr>
+          <w:b/>
+          <w:sz w:val="32"/>
+        </w:rPr>
+        <w:t>ADC:</w:t>
+      </w:r>
+    </w:p>
+    <w:p>
+      <w:pPr>
+        <w:pStyle w:val="ListBullet"/>
+      </w:pPr>
+      <w:r>
+        <w:t>ADC for each MIC-Detect board pair is located on the detect board.</w:t>
+      </w:r>
+    </w:p>
+    <w:p>
+      <w:pPr>
+        <w:pStyle w:val="ListBullet"/>
+      </w:pPr>
+      <w:r>
+        <w:t>The CS for the ADC comes from the Detect board.</w:t>
+      </w:r>
+    </w:p>
+    <w:p>
+      <w:pPr>
+        <w:pStyle w:val="ListBullet"/>
+      </w:pPr>
+      <w:r>
+        <w:t>LED and Detect Port expanders have the same ID.</w:t>
+      </w:r>
+    </w:p>
+    <w:p>
+      <w:pPr>
+        <w:pStyle w:val="ListBullet"/>
+      </w:pPr>
+      <w:r>
+        <w:t>The Port expander on the LED board controls the CS on the Detect board.</w:t>
+      </w:r>
+    </w:p>
+    <w:p>
+      <w:pPr>
+        <w:pStyle w:val="ListBullet"/>
+      </w:pPr>
+      <w:r>
+        <w:t>PD1-12 are channels on the digital ADC, this is true for both MIC and Fluorescence.</w:t>
+      </w:r>
+    </w:p>
+    <w:p>
+      <w:pPr>
+        <w:pStyle w:val="ListBullet"/>
+      </w:pPr>
+      <w:r>
+        <w:t>The only thing different about fluorescence is that lights are turned on for the Detect board instead of the usual LED board.</w:t>
+      </w:r>
+    </w:p>
+    <w:p>
+      <w:pPr>
+        <w:pStyle w:val="ListBullet"/>
+      </w:pPr>
+      <w:r>
+        <w:t>DETECT_CS for the Detect b</w:t>
+      </w:r>
+      <w:r>
+        <w:t>oard PE is GB0 on the LED board = pin 25.</w:t>
+      </w:r>
+      <w:bookmarkStart w:id="0" w:name="_GoBack"/>
+      <w:bookmarkEnd w:id="0"/>
+    </w:p>
+    <w:p>
+      <w:pPr>
+        <w:pStyle w:val="ListBullet"/>
       </w:pPr>
     </w:p>
     <w:sectPr>
@@ -2438,7 +2472,7 @@
 </file>
 
 <file path=word/numbering.xml><?xml version="1.0" encoding="utf-8"?>
-<w:numbering xmlns:wpc="http://schemas.microsoft.com/office/word/2010/wordprocessingCanvas" xmlns:cx="http://schemas.microsoft.com/office/drawing/2014/chartex" xmlns:cx1="http://schemas.microsoft.com/office/drawing/2015/9/8/chartex" xmlns:cx2="http://schemas.microsoft.com/office/drawing/2015/10/21/chartex" xmlns:mc="http://schemas.openxmlformats.org/markup-compatibility/2006" xmlns:o="urn:schemas-microsoft-com:office:office" xmlns:r="http://schemas.openxmlformats.org/officeDocument/2006/relationships" xmlns:m="http://schemas.openxmlformats.org/officeDocument/2006/math" xmlns:v="urn:schemas-microsoft-com:vml" xmlns:wp14="http://schemas.microsoft.com/office/word/2010/wordprocessingDrawing" xmlns:wp="http://schemas.openxmlformats.org/drawingml/2006/wordprocessingDrawing" xmlns:w10="urn:schemas-microsoft-com:office:word" xmlns:w="http://schemas.openxmlformats.org/wordprocessingml/2006/main" xmlns:w14="http://schemas.microsoft.com/office/word/2010/wordml" xmlns:w15="http://schemas.microsoft.com/office/word/2012/wordml" xmlns:w16se="http://schemas.microsoft.com/office/word/2015/wordml/symex" xmlns:wpg="http://schemas.microsoft.com/office/word/2010/wordprocessingGroup" xmlns:wpi="http://schemas.microsoft.com/office/word/2010/wordprocessingInk" xmlns:wne="http://schemas.microsoft.com/office/word/2006/wordml" xmlns:wps="http://schemas.microsoft.com/office/word/2010/wordprocessingShape" mc:Ignorable="w14 w15 w16se wp14">
+<w:numbering xmlns:wpc="http://schemas.microsoft.com/office/word/2010/wordprocessingCanvas" xmlns:mc="http://schemas.openxmlformats.org/markup-compatibility/2006" xmlns:o="urn:schemas-microsoft-com:office:office" xmlns:r="http://schemas.openxmlformats.org/officeDocument/2006/relationships" xmlns:m="http://schemas.openxmlformats.org/officeDocument/2006/math" xmlns:v="urn:schemas-microsoft-com:vml" xmlns:wp14="http://schemas.microsoft.com/office/word/2010/wordprocessingDrawing" xmlns:wp="http://schemas.openxmlformats.org/drawingml/2006/wordprocessingDrawing" xmlns:w10="urn:schemas-microsoft-com:office:word" xmlns:w="http://schemas.openxmlformats.org/wordprocessingml/2006/main" xmlns:w14="http://schemas.microsoft.com/office/word/2010/wordml" xmlns:w15="http://schemas.microsoft.com/office/word/2012/wordml" xmlns:wpg="http://schemas.microsoft.com/office/word/2010/wordprocessingGroup" xmlns:wpi="http://schemas.microsoft.com/office/word/2010/wordprocessingInk" xmlns:wne="http://schemas.microsoft.com/office/word/2006/wordml" xmlns:wps="http://schemas.microsoft.com/office/word/2010/wordprocessingShape" mc:Ignorable="w14 w15 wp14">
   <w:abstractNum w:abstractNumId="0" w15:restartNumberingAfterBreak="0">
     <w:nsid w:val="FFFFFF89"/>
     <w:multiLevelType w:val="singleLevel"/>
@@ -2559,7 +2593,7 @@
 </file>
 
 <file path=word/styles.xml><?xml version="1.0" encoding="utf-8"?>
-<w:styles xmlns:mc="http://schemas.openxmlformats.org/markup-compatibility/2006" xmlns:r="http://schemas.openxmlformats.org/officeDocument/2006/relationships" xmlns:w="http://schemas.openxmlformats.org/wordprocessingml/2006/main" xmlns:w14="http://schemas.microsoft.com/office/word/2010/wordml" xmlns:w15="http://schemas.microsoft.com/office/word/2012/wordml" xmlns:w16se="http://schemas.microsoft.com/office/word/2015/wordml/symex" mc:Ignorable="w14 w15 w16se">
+<w:styles xmlns:mc="http://schemas.openxmlformats.org/markup-compatibility/2006" xmlns:r="http://schemas.openxmlformats.org/officeDocument/2006/relationships" xmlns:w="http://schemas.openxmlformats.org/wordprocessingml/2006/main" xmlns:w14="http://schemas.microsoft.com/office/word/2010/wordml" xmlns:w15="http://schemas.microsoft.com/office/word/2012/wordml" mc:Ignorable="w14 w15">
   <w:docDefaults>
     <w:rPrDefault>
       <w:rPr>
@@ -2575,7 +2609,7 @@
       </w:pPr>
     </w:pPrDefault>
   </w:docDefaults>
-  <w:latentStyles w:defLockedState="0" w:defUIPriority="99" w:defSemiHidden="0" w:defUnhideWhenUsed="0" w:defQFormat="0" w:count="372">
+  <w:latentStyles w:defLockedState="0" w:defUIPriority="99" w:defSemiHidden="0" w:defUnhideWhenUsed="0" w:defQFormat="0" w:count="371">
     <w:lsdException w:name="Normal" w:uiPriority="0" w:qFormat="1"/>
     <w:lsdException w:name="heading 1" w:uiPriority="9" w:qFormat="1"/>
     <w:lsdException w:name="heading 2" w:semiHidden="1" w:uiPriority="9" w:unhideWhenUsed="1" w:qFormat="1"/>
@@ -2947,7 +2981,6 @@
     <w:lsdException w:name="List Table 5 Dark Accent 6" w:uiPriority="50"/>
     <w:lsdException w:name="List Table 6 Colorful Accent 6" w:uiPriority="51"/>
     <w:lsdException w:name="List Table 7 Colorful Accent 6" w:uiPriority="52"/>
-    <w:lsdException w:name="Mention" w:semiHidden="1" w:unhideWhenUsed="1"/>
   </w:latentStyles>
   <w:style w:type="paragraph" w:default="1" w:styleId="Normal">
     <w:name w:val="Normal"/>

</xml_diff>

<commit_message>
Working on groundstation and GUI improvements, adding a word document which has a running log of the changes that I've been making.
</commit_message>
<xml_diff>
--- a/Debugging/Payload Enviro SPI Drivers.docx
+++ b/Debugging/Payload Enviro SPI Drivers.docx
@@ -2633,6 +2633,36 @@
       </w:pPr>
       <w:r>
         <w:t>I didn’t actually write 0x02 to POWER_CTL :/</w:t>
+      </w:r>
+    </w:p>
+    <w:p>
+      <w:pPr>
+        <w:pStyle w:val="ListBullet"/>
+        <w:numPr>
+          <w:ilvl w:val="0"/>
+          <w:numId w:val="3"/>
+        </w:numPr>
+      </w:pPr>
+      <w:r>
+        <w:rPr>
+          <w:b/>
+        </w:rPr>
+        <w:t>Not sure why temperature sensor is always 25 now.</w:t>
+      </w:r>
+    </w:p>
+    <w:p>
+      <w:pPr>
+        <w:pStyle w:val="ListBullet"/>
+        <w:numPr>
+          <w:ilvl w:val="0"/>
+          <w:numId w:val="3"/>
+        </w:numPr>
+      </w:pPr>
+      <w:r>
+        <w:rPr>
+          <w:b/>
+        </w:rPr>
+        <w:t>Never mind, it’s actually 25.</w:t>
       </w:r>
     </w:p>
     <w:p>

</xml_diff>